<commit_message>
thinking about interior design
</commit_message>
<xml_diff>
--- a/Presentation/figures/lean-canvas-filled.docx
+++ b/Presentation/figures/lean-canvas-filled.docx
@@ -1,6 +1,6 @@
 
 <file path=word/document.xml><?xml version="1.0" encoding="utf-8"?>
-<w:document xmlns:wpc="http://schemas.microsoft.com/office/word/2010/wordprocessingCanvas" xmlns:cx="http://schemas.microsoft.com/office/drawing/2014/chartex" xmlns:cx1="http://schemas.microsoft.com/office/drawing/2015/9/8/chartex" xmlns:cx2="http://schemas.microsoft.com/office/drawing/2015/10/21/chartex" xmlns:cx3="http://schemas.microsoft.com/office/drawing/2016/5/9/chartex" xmlns:cx4="http://schemas.microsoft.com/office/drawing/2016/5/10/chartex" xmlns:cx5="http://schemas.microsoft.com/office/drawing/2016/5/11/chartex" xmlns:cx6="http://schemas.microsoft.com/office/drawing/2016/5/12/chartex" xmlns:cx7="http://schemas.microsoft.com/office/drawing/2016/5/13/chartex" xmlns:cx8="http://schemas.microsoft.com/office/drawing/2016/5/14/chartex" xmlns:mc="http://schemas.openxmlformats.org/markup-compatibility/2006" xmlns:aink="http://schemas.microsoft.com/office/drawing/2016/ink" xmlns:am3d="http://schemas.microsoft.com/office/drawing/2017/model3d" xmlns:o="urn:schemas-microsoft-com:office:office" xmlns:r="http://schemas.openxmlformats.org/officeDocument/2006/relationships" xmlns:m="http://schemas.openxmlformats.org/officeDocument/2006/math" xmlns:v="urn:schemas-microsoft-com:vml" xmlns:wp14="http://schemas.microsoft.com/office/word/2010/wordprocessingDrawing" xmlns:wp="http://schemas.openxmlformats.org/drawingml/2006/wordprocessingDrawing" xmlns:w10="urn:schemas-microsoft-com:office:word" xmlns:w="http://schemas.openxmlformats.org/wordprocessingml/2006/main" xmlns:w14="http://schemas.microsoft.com/office/word/2010/wordml" xmlns:w15="http://schemas.microsoft.com/office/word/2012/wordml" xmlns:w16cid="http://schemas.microsoft.com/office/word/2016/wordml/cid" xmlns:w16se="http://schemas.microsoft.com/office/word/2015/wordml/symex" xmlns:wpg="http://schemas.microsoft.com/office/word/2010/wordprocessingGroup" xmlns:wpi="http://schemas.microsoft.com/office/word/2010/wordprocessingInk" xmlns:wne="http://schemas.microsoft.com/office/word/2006/wordml" xmlns:wps="http://schemas.microsoft.com/office/word/2010/wordprocessingShape" mc:Ignorable="w14 w15 w16se w16cid wp14">
+<w:document xmlns:wpc="http://schemas.microsoft.com/office/word/2010/wordprocessingCanvas" xmlns:cx="http://schemas.microsoft.com/office/drawing/2014/chartex" xmlns:cx1="http://schemas.microsoft.com/office/drawing/2015/9/8/chartex" xmlns:cx2="http://schemas.microsoft.com/office/drawing/2015/10/21/chartex" xmlns:cx3="http://schemas.microsoft.com/office/drawing/2016/5/9/chartex" xmlns:cx4="http://schemas.microsoft.com/office/drawing/2016/5/10/chartex" xmlns:cx5="http://schemas.microsoft.com/office/drawing/2016/5/11/chartex" xmlns:cx6="http://schemas.microsoft.com/office/drawing/2016/5/12/chartex" xmlns:cx7="http://schemas.microsoft.com/office/drawing/2016/5/13/chartex" xmlns:cx8="http://schemas.microsoft.com/office/drawing/2016/5/14/chartex" xmlns:mc="http://schemas.openxmlformats.org/markup-compatibility/2006" xmlns:aink="http://schemas.microsoft.com/office/drawing/2016/ink" xmlns:am3d="http://schemas.microsoft.com/office/drawing/2017/model3d" xmlns:o="urn:schemas-microsoft-com:office:office" xmlns:r="http://schemas.openxmlformats.org/officeDocument/2006/relationships" xmlns:m="http://schemas.openxmlformats.org/officeDocument/2006/math" xmlns:v="urn:schemas-microsoft-com:vml" xmlns:wp14="http://schemas.microsoft.com/office/word/2010/wordprocessingDrawing" xmlns:wp="http://schemas.openxmlformats.org/drawingml/2006/wordprocessingDrawing" xmlns:w10="urn:schemas-microsoft-com:office:word" xmlns:w="http://schemas.openxmlformats.org/wordprocessingml/2006/main" xmlns:w14="http://schemas.microsoft.com/office/word/2010/wordml" xmlns:w15="http://schemas.microsoft.com/office/word/2012/wordml" xmlns:w16cex="http://schemas.microsoft.com/office/word/2018/wordml/cex" xmlns:w16cid="http://schemas.microsoft.com/office/word/2016/wordml/cid" xmlns:w16="http://schemas.microsoft.com/office/word/2018/wordml" xmlns:w16se="http://schemas.microsoft.com/office/word/2015/wordml/symex" xmlns:wpg="http://schemas.microsoft.com/office/word/2010/wordprocessingGroup" xmlns:wpi="http://schemas.microsoft.com/office/word/2010/wordprocessingInk" xmlns:wne="http://schemas.microsoft.com/office/word/2006/wordml" xmlns:wps="http://schemas.microsoft.com/office/word/2010/wordprocessingShape" mc:Ignorable="w14 w15 w16se w16cid w16 w16cex wp14">
   <w:body>
     <w:p>
       <w:pPr>
@@ -69,14 +69,21 @@
                                 <w:sz w:val="20"/>
                                 <w:szCs w:val="20"/>
                               </w:rPr>
-                              <w:t>People pay for all-day pass (receives a wrist band). $10-15 on a week day, $20-$25 on the weekends</w:t>
-                            </w:r>
-                            <w:r>
-                              <w:rPr>
-                                <w:sz w:val="20"/>
-                                <w:szCs w:val="20"/>
-                              </w:rPr>
-                              <w:t xml:space="preserve">. </w:t>
+                              <w:t>People</w:t>
+                            </w:r>
+                            <w:r>
+                              <w:rPr>
+                                <w:sz w:val="20"/>
+                                <w:szCs w:val="20"/>
+                              </w:rPr>
+                              <w:t xml:space="preserve"> can</w:t>
+                            </w:r>
+                            <w:r>
+                              <w:rPr>
+                                <w:sz w:val="20"/>
+                                <w:szCs w:val="20"/>
+                              </w:rPr>
+                              <w:t xml:space="preserve"> pay for all-day pass (receives a wrist band). $10-15 on a week day, $20-$25 on the weekends. </w:t>
                             </w:r>
                             <w:r>
                               <w:rPr>
@@ -192,7 +199,7 @@
                 <v:stroke joinstyle="miter"/>
                 <v:path gradientshapeok="t" o:connecttype="rect"/>
               </v:shapetype>
-              <v:shape id="Text Box 2" o:spid="_x0000_s1026" type="#_x0000_t202" style="position:absolute;margin-left:396pt;margin-top:372.75pt;width:391.65pt;height:92.25pt;z-index:251682816;visibility:visible;mso-wrap-style:square;mso-width-percent:0;mso-height-percent:0;mso-wrap-distance-left:9pt;mso-wrap-distance-top:3.6pt;mso-wrap-distance-right:9pt;mso-wrap-distance-bottom:3.6pt;mso-position-horizontal:absolute;mso-position-horizontal-relative:page;mso-position-vertical:absolute;mso-position-vertical-relative:text;mso-width-percent:0;mso-height-percent:0;mso-width-relative:margin;mso-height-relative:margin;v-text-anchor:top" o:gfxdata="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">
+              <v:shape id="Text Box 2" o:spid="_x0000_s1026" type="#_x0000_t202" style="position:absolute;margin-left:396pt;margin-top:372.75pt;width:391.65pt;height:92.25pt;z-index:251682816;visibility:visible;mso-wrap-style:square;mso-width-percent:0;mso-height-percent:0;mso-wrap-distance-left:9pt;mso-wrap-distance-top:3.6pt;mso-wrap-distance-right:9pt;mso-wrap-distance-bottom:3.6pt;mso-position-horizontal:absolute;mso-position-horizontal-relative:page;mso-position-vertical:absolute;mso-position-vertical-relative:text;mso-width-percent:0;mso-height-percent:0;mso-width-relative:margin;mso-height-relative:margin;v-text-anchor:top" o:gfxdata="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">
                 <v:textbox>
                   <w:txbxContent>
                     <w:p>
@@ -208,14 +215,21 @@
                           <w:sz w:val="20"/>
                           <w:szCs w:val="20"/>
                         </w:rPr>
-                        <w:t>People pay for all-day pass (receives a wrist band). $10-15 on a week day, $20-$25 on the weekends</w:t>
-                      </w:r>
-                      <w:r>
-                        <w:rPr>
-                          <w:sz w:val="20"/>
-                          <w:szCs w:val="20"/>
-                        </w:rPr>
-                        <w:t xml:space="preserve">. </w:t>
+                        <w:t>People</w:t>
+                      </w:r>
+                      <w:r>
+                        <w:rPr>
+                          <w:sz w:val="20"/>
+                          <w:szCs w:val="20"/>
+                        </w:rPr>
+                        <w:t xml:space="preserve"> can</w:t>
+                      </w:r>
+                      <w:r>
+                        <w:rPr>
+                          <w:sz w:val="20"/>
+                          <w:szCs w:val="20"/>
+                        </w:rPr>
+                        <w:t xml:space="preserve"> pay for all-day pass (receives a wrist band). $10-15 on a week day, $20-$25 on the weekends. </w:t>
                       </w:r>
                       <w:r>
                         <w:rPr>
@@ -599,7 +613,7 @@
           </mc:Choice>
           <mc:Fallback>
             <w:pict>
-              <v:shape w14:anchorId="20039176" id="_x0000_s1027" type="#_x0000_t202" style="position:absolute;margin-left:-68.3pt;margin-top:372pt;width:390.75pt;height:93pt;z-index:251680768;visibility:visible;mso-wrap-style:square;mso-width-percent:0;mso-height-percent:0;mso-wrap-distance-left:9pt;mso-wrap-distance-top:3.6pt;mso-wrap-distance-right:9pt;mso-wrap-distance-bottom:3.6pt;mso-position-horizontal:absolute;mso-position-horizontal-relative:text;mso-position-vertical:absolute;mso-position-vertical-relative:text;mso-width-percent:0;mso-height-percent:0;mso-width-relative:margin;mso-height-relative:margin;v-text-anchor:top" o:gfxdata="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">
+              <v:shape w14:anchorId="20039176" id="_x0000_s1027" type="#_x0000_t202" style="position:absolute;margin-left:-68.3pt;margin-top:372pt;width:390.75pt;height:93pt;z-index:251680768;visibility:visible;mso-wrap-style:square;mso-width-percent:0;mso-height-percent:0;mso-wrap-distance-left:9pt;mso-wrap-distance-top:3.6pt;mso-wrap-distance-right:9pt;mso-wrap-distance-bottom:3.6pt;mso-position-horizontal:absolute;mso-position-horizontal-relative:text;mso-position-vertical:absolute;mso-position-vertical-relative:text;mso-width-percent:0;mso-height-percent:0;mso-width-relative:margin;mso-height-relative:margin;v-text-anchor:top" o:gfxdata="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">
                 <v:textbox>
                   <w:txbxContent>
                     <w:p>
@@ -887,24 +901,8 @@
                                 <w:sz w:val="20"/>
                                 <w:szCs w:val="20"/>
                               </w:rPr>
-                              <w:t>Nerds looking to meet people</w:t>
-                            </w:r>
-                            <w:r>
-                              <w:rPr>
-                                <w:sz w:val="20"/>
-                                <w:szCs w:val="20"/>
-                              </w:rPr>
-                              <w:t>.</w:t>
-                            </w:r>
-                          </w:p>
-                          <w:p>
-                            <w:pPr>
-                              <w:spacing w:after="0"/>
-                              <w:rPr>
-                                <w:sz w:val="20"/>
-                                <w:szCs w:val="20"/>
-                              </w:rPr>
-                            </w:pPr>
+                              <w:t xml:space="preserve">Lonely people. </w:t>
+                            </w:r>
                             <w:r>
                               <w:rPr>
                                 <w:sz w:val="20"/>
@@ -1016,7 +1014,7 @@
           </mc:Choice>
           <mc:Fallback>
             <w:pict>
-              <v:shape w14:anchorId="45432998" id="_x0000_s1028" type="#_x0000_t202" style="position:absolute;margin-left:559.5pt;margin-top:268.5pt;width:156.15pt;height:78.75pt;z-index:251678720;visibility:visible;mso-wrap-style:square;mso-width-percent:0;mso-height-percent:0;mso-wrap-distance-left:9pt;mso-wrap-distance-top:3.6pt;mso-wrap-distance-right:9pt;mso-wrap-distance-bottom:3.6pt;mso-position-horizontal:absolute;mso-position-horizontal-relative:text;mso-position-vertical:absolute;mso-position-vertical-relative:text;mso-width-percent:0;mso-height-percent:0;mso-width-relative:margin;mso-height-relative:margin;v-text-anchor:top" o:gfxdata="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">
+              <v:shape w14:anchorId="45432998" id="_x0000_s1028" type="#_x0000_t202" style="position:absolute;margin-left:559.5pt;margin-top:268.5pt;width:156.15pt;height:78.75pt;z-index:251678720;visibility:visible;mso-wrap-style:square;mso-width-percent:0;mso-height-percent:0;mso-wrap-distance-left:9pt;mso-wrap-distance-top:3.6pt;mso-wrap-distance-right:9pt;mso-wrap-distance-bottom:3.6pt;mso-position-horizontal:absolute;mso-position-horizontal-relative:text;mso-position-vertical:absolute;mso-position-vertical-relative:text;mso-width-percent:0;mso-height-percent:0;mso-width-relative:margin;mso-height-relative:margin;v-text-anchor:top" o:gfxdata="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">
                 <v:textbox>
                   <w:txbxContent>
                     <w:p>
@@ -1032,24 +1030,8 @@
                           <w:sz w:val="20"/>
                           <w:szCs w:val="20"/>
                         </w:rPr>
-                        <w:t>Nerds looking to meet people</w:t>
-                      </w:r>
-                      <w:r>
-                        <w:rPr>
-                          <w:sz w:val="20"/>
-                          <w:szCs w:val="20"/>
-                        </w:rPr>
-                        <w:t>.</w:t>
-                      </w:r>
-                    </w:p>
-                    <w:p>
-                      <w:pPr>
-                        <w:spacing w:after="0"/>
-                        <w:rPr>
-                          <w:sz w:val="20"/>
-                          <w:szCs w:val="20"/>
-                        </w:rPr>
-                      </w:pPr>
+                        <w:t xml:space="preserve">Lonely people. </w:t>
+                      </w:r>
                       <w:r>
                         <w:rPr>
                           <w:sz w:val="20"/>
@@ -1314,7 +1296,7 @@
           </mc:Choice>
           <mc:Fallback>
             <w:pict>
-              <v:shape w14:anchorId="25169389" id="_x0000_s1029" type="#_x0000_t202" style="position:absolute;margin-left:560.25pt;margin-top:27.75pt;width:155.4pt;height:227.25pt;z-index:251676672;visibility:visible;mso-wrap-style:square;mso-width-percent:0;mso-height-percent:0;mso-wrap-distance-left:9pt;mso-wrap-distance-top:3.6pt;mso-wrap-distance-right:9pt;mso-wrap-distance-bottom:3.6pt;mso-position-horizontal:absolute;mso-position-horizontal-relative:text;mso-position-vertical:absolute;mso-position-vertical-relative:text;mso-width-percent:0;mso-height-percent:0;mso-width-relative:margin;mso-height-relative:margin;v-text-anchor:top" o:gfxdata="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">
+              <v:shape w14:anchorId="25169389" id="_x0000_s1029" type="#_x0000_t202" style="position:absolute;margin-left:560.25pt;margin-top:27.75pt;width:155.4pt;height:227.25pt;z-index:251676672;visibility:visible;mso-wrap-style:square;mso-width-percent:0;mso-height-percent:0;mso-wrap-distance-left:9pt;mso-wrap-distance-top:3.6pt;mso-wrap-distance-right:9pt;mso-wrap-distance-bottom:3.6pt;mso-position-horizontal:absolute;mso-position-horizontal-relative:text;mso-position-vertical:absolute;mso-position-vertical-relative:text;mso-width-percent:0;mso-height-percent:0;mso-width-relative:margin;mso-height-relative:margin;v-text-anchor:top" o:gfxdata="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">
                 <v:textbox>
                   <w:txbxContent>
                     <w:p>
@@ -1511,7 +1493,21 @@
                                 <w:sz w:val="20"/>
                                 <w:szCs w:val="20"/>
                               </w:rPr>
-                              <w:t xml:space="preserve"> practice as long as they</w:t>
+                              <w:t xml:space="preserve"> practice </w:t>
+                            </w:r>
+                            <w:r>
+                              <w:rPr>
+                                <w:sz w:val="20"/>
+                                <w:szCs w:val="20"/>
+                              </w:rPr>
+                              <w:t>with the condition that</w:t>
+                            </w:r>
+                            <w:r>
+                              <w:rPr>
+                                <w:sz w:val="20"/>
+                                <w:szCs w:val="20"/>
+                              </w:rPr>
+                              <w:t xml:space="preserve"> they</w:t>
                             </w:r>
                             <w:r>
                               <w:rPr>
@@ -1548,28 +1544,21 @@
                                 <w:sz w:val="20"/>
                                 <w:szCs w:val="20"/>
                               </w:rPr>
-                              <w:t>S</w:t>
-                            </w:r>
-                            <w:r>
-                              <w:rPr>
-                                <w:sz w:val="20"/>
-                                <w:szCs w:val="20"/>
-                              </w:rPr>
-                              <w:t>ocial media ads</w:t>
-                            </w:r>
-                            <w:r>
-                              <w:rPr>
-                                <w:sz w:val="20"/>
-                                <w:szCs w:val="20"/>
-                              </w:rPr>
-                              <w:t xml:space="preserve"> targeted at local</w:t>
-                            </w:r>
-                            <w:r>
-                              <w:rPr>
-                                <w:sz w:val="20"/>
-                                <w:szCs w:val="20"/>
-                              </w:rPr>
-                              <w:t xml:space="preserve"> communities.</w:t>
+                              <w:t xml:space="preserve">Social media, </w:t>
+                            </w:r>
+                            <w:r>
+                              <w:rPr>
+                                <w:sz w:val="20"/>
+                                <w:szCs w:val="20"/>
+                              </w:rPr>
+                              <w:t>youtube videos that</w:t>
+                            </w:r>
+                            <w:r>
+                              <w:rPr>
+                                <w:sz w:val="20"/>
+                                <w:szCs w:val="20"/>
+                              </w:rPr>
+                              <w:t xml:space="preserve"> are fun and tell a story</w:t>
                             </w:r>
                           </w:p>
                           <w:p>
@@ -1681,7 +1670,7 @@
           </mc:Choice>
           <mc:Fallback>
             <w:pict>
-              <v:shape w14:anchorId="277CE981" id="_x0000_s1030" type="#_x0000_t202" style="position:absolute;margin-left:403.5pt;margin-top:203.25pt;width:156pt;height:2in;z-index:251674624;visibility:visible;mso-wrap-style:square;mso-width-percent:0;mso-height-percent:0;mso-wrap-distance-left:9pt;mso-wrap-distance-top:3.6pt;mso-wrap-distance-right:9pt;mso-wrap-distance-bottom:3.6pt;mso-position-horizontal:absolute;mso-position-horizontal-relative:text;mso-position-vertical:absolute;mso-position-vertical-relative:text;mso-width-percent:0;mso-height-percent:0;mso-width-relative:margin;mso-height-relative:margin;v-text-anchor:top" o:gfxdata="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">
+              <v:shape w14:anchorId="277CE981" id="_x0000_s1030" type="#_x0000_t202" style="position:absolute;margin-left:403.5pt;margin-top:203.25pt;width:156pt;height:2in;z-index:251674624;visibility:visible;mso-wrap-style:square;mso-width-percent:0;mso-height-percent:0;mso-wrap-distance-left:9pt;mso-wrap-distance-top:3.6pt;mso-wrap-distance-right:9pt;mso-wrap-distance-bottom:3.6pt;mso-position-horizontal:absolute;mso-position-horizontal-relative:text;mso-position-vertical:absolute;mso-position-vertical-relative:text;mso-width-percent:0;mso-height-percent:0;mso-width-relative:margin;mso-height-relative:margin;v-text-anchor:top" o:gfxdata="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">
                 <v:textbox>
                   <w:txbxContent>
                     <w:p>
@@ -1725,7 +1714,21 @@
                           <w:sz w:val="20"/>
                           <w:szCs w:val="20"/>
                         </w:rPr>
-                        <w:t xml:space="preserve"> practice as long as they</w:t>
+                        <w:t xml:space="preserve"> practice </w:t>
+                      </w:r>
+                      <w:r>
+                        <w:rPr>
+                          <w:sz w:val="20"/>
+                          <w:szCs w:val="20"/>
+                        </w:rPr>
+                        <w:t>with the condition that</w:t>
+                      </w:r>
+                      <w:r>
+                        <w:rPr>
+                          <w:sz w:val="20"/>
+                          <w:szCs w:val="20"/>
+                        </w:rPr>
+                        <w:t xml:space="preserve"> they</w:t>
                       </w:r>
                       <w:r>
                         <w:rPr>
@@ -1762,28 +1765,21 @@
                           <w:sz w:val="20"/>
                           <w:szCs w:val="20"/>
                         </w:rPr>
-                        <w:t>S</w:t>
-                      </w:r>
-                      <w:r>
-                        <w:rPr>
-                          <w:sz w:val="20"/>
-                          <w:szCs w:val="20"/>
-                        </w:rPr>
-                        <w:t>ocial media ads</w:t>
-                      </w:r>
-                      <w:r>
-                        <w:rPr>
-                          <w:sz w:val="20"/>
-                          <w:szCs w:val="20"/>
-                        </w:rPr>
-                        <w:t xml:space="preserve"> targeted at local</w:t>
-                      </w:r>
-                      <w:r>
-                        <w:rPr>
-                          <w:sz w:val="20"/>
-                          <w:szCs w:val="20"/>
-                        </w:rPr>
-                        <w:t xml:space="preserve"> communities.</w:t>
+                        <w:t xml:space="preserve">Social media, </w:t>
+                      </w:r>
+                      <w:r>
+                        <w:rPr>
+                          <w:sz w:val="20"/>
+                          <w:szCs w:val="20"/>
+                        </w:rPr>
+                        <w:t>youtube videos that</w:t>
+                      </w:r>
+                      <w:r>
+                        <w:rPr>
+                          <w:sz w:val="20"/>
+                          <w:szCs w:val="20"/>
+                        </w:rPr>
+                        <w:t xml:space="preserve"> are fun and tell a story</w:t>
                       </w:r>
                     </w:p>
                     <w:p>
@@ -1998,7 +1994,28 @@
                                 <w:sz w:val="20"/>
                                 <w:szCs w:val="20"/>
                               </w:rPr>
-                              <w:t xml:space="preserve"> Room for experimentation and error.</w:t>
+                              <w:t xml:space="preserve"> </w:t>
+                            </w:r>
+                            <w:r>
+                              <w:rPr>
+                                <w:sz w:val="20"/>
+                                <w:szCs w:val="20"/>
+                              </w:rPr>
+                              <w:t>There</w:t>
+                            </w:r>
+                            <w:r>
+                              <w:rPr>
+                                <w:sz w:val="20"/>
+                                <w:szCs w:val="20"/>
+                              </w:rPr>
+                              <w:t xml:space="preserve"> is r</w:t>
+                            </w:r>
+                            <w:r>
+                              <w:rPr>
+                                <w:sz w:val="20"/>
+                                <w:szCs w:val="20"/>
+                              </w:rPr>
+                              <w:t>oom for experimentation and error.</w:t>
                             </w:r>
                           </w:p>
                           <w:p>
@@ -2092,7 +2109,7 @@
           </mc:Choice>
           <mc:Fallback>
             <w:pict>
-              <v:shape w14:anchorId="7EC734F0" id="_x0000_s1031" type="#_x0000_t202" style="position:absolute;margin-left:403.5pt;margin-top:27.75pt;width:156pt;height:149.25pt;z-index:251672576;visibility:visible;mso-wrap-style:square;mso-width-percent:0;mso-height-percent:0;mso-wrap-distance-left:9pt;mso-wrap-distance-top:3.6pt;mso-wrap-distance-right:9pt;mso-wrap-distance-bottom:3.6pt;mso-position-horizontal:absolute;mso-position-horizontal-relative:text;mso-position-vertical:absolute;mso-position-vertical-relative:text;mso-width-percent:0;mso-height-percent:0;mso-width-relative:margin;mso-height-relative:margin;v-text-anchor:top" o:gfxdata="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">
+              <v:shape w14:anchorId="7EC734F0" id="_x0000_s1031" type="#_x0000_t202" style="position:absolute;margin-left:403.5pt;margin-top:27.75pt;width:156pt;height:149.25pt;z-index:251672576;visibility:visible;mso-wrap-style:square;mso-width-percent:0;mso-height-percent:0;mso-wrap-distance-left:9pt;mso-wrap-distance-top:3.6pt;mso-wrap-distance-right:9pt;mso-wrap-distance-bottom:3.6pt;mso-position-horizontal:absolute;mso-position-horizontal-relative:text;mso-position-vertical:absolute;mso-position-vertical-relative:text;mso-width-percent:0;mso-height-percent:0;mso-width-relative:margin;mso-height-relative:margin;v-text-anchor:top" o:gfxdata="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">
                 <v:textbox>
                   <w:txbxContent>
                     <w:p>
@@ -2159,7 +2176,28 @@
                           <w:sz w:val="20"/>
                           <w:szCs w:val="20"/>
                         </w:rPr>
-                        <w:t xml:space="preserve"> Room for experimentation and error.</w:t>
+                        <w:t xml:space="preserve"> </w:t>
+                      </w:r>
+                      <w:r>
+                        <w:rPr>
+                          <w:sz w:val="20"/>
+                          <w:szCs w:val="20"/>
+                        </w:rPr>
+                        <w:t>There</w:t>
+                      </w:r>
+                      <w:r>
+                        <w:rPr>
+                          <w:sz w:val="20"/>
+                          <w:szCs w:val="20"/>
+                        </w:rPr>
+                        <w:t xml:space="preserve"> is r</w:t>
+                      </w:r>
+                      <w:r>
+                        <w:rPr>
+                          <w:sz w:val="20"/>
+                          <w:szCs w:val="20"/>
+                        </w:rPr>
+                        <w:t>oom for experimentation and error.</w:t>
                       </w:r>
                     </w:p>
                     <w:p>
@@ -2414,14 +2452,7 @@
                                 <w:sz w:val="20"/>
                                 <w:szCs w:val="20"/>
                               </w:rPr>
-                              <w:t xml:space="preserve"> homemade, tast</w:t>
-                            </w:r>
-                            <w:r>
-                              <w:rPr>
-                                <w:sz w:val="20"/>
-                                <w:szCs w:val="20"/>
-                              </w:rPr>
-                              <w:t>y</w:t>
+                              <w:t xml:space="preserve"> homemade</w:t>
                             </w:r>
                             <w:r>
                               <w:rPr>
@@ -2450,7 +2481,7 @@
           </mc:Choice>
           <mc:Fallback>
             <w:pict>
-              <v:shape w14:anchorId="74353441" id="_x0000_s1032" type="#_x0000_t202" style="position:absolute;margin-left:246pt;margin-top:268.5pt;width:156.75pt;height:78.75pt;z-index:251670528;visibility:visible;mso-wrap-style:square;mso-width-percent:0;mso-height-percent:0;mso-wrap-distance-left:9pt;mso-wrap-distance-top:3.6pt;mso-wrap-distance-right:9pt;mso-wrap-distance-bottom:3.6pt;mso-position-horizontal:absolute;mso-position-horizontal-relative:text;mso-position-vertical:absolute;mso-position-vertical-relative:text;mso-width-percent:0;mso-height-percent:0;mso-width-relative:margin;mso-height-relative:margin;v-text-anchor:top" o:gfxdata="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">
+              <v:shape w14:anchorId="74353441" id="_x0000_s1032" type="#_x0000_t202" style="position:absolute;margin-left:246pt;margin-top:268.5pt;width:156.75pt;height:78.75pt;z-index:251670528;visibility:visible;mso-wrap-style:square;mso-width-percent:0;mso-height-percent:0;mso-wrap-distance-left:9pt;mso-wrap-distance-top:3.6pt;mso-wrap-distance-right:9pt;mso-wrap-distance-bottom:3.6pt;mso-position-horizontal:absolute;mso-position-horizontal-relative:text;mso-position-vertical:absolute;mso-position-vertical-relative:text;mso-width-percent:0;mso-height-percent:0;mso-width-relative:margin;mso-height-relative:margin;v-text-anchor:top" o:gfxdata="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">
                 <v:textbox>
                   <w:txbxContent>
                     <w:p>
@@ -2515,14 +2546,7 @@
                           <w:sz w:val="20"/>
                           <w:szCs w:val="20"/>
                         </w:rPr>
-                        <w:t xml:space="preserve"> homemade, tast</w:t>
-                      </w:r>
-                      <w:r>
-                        <w:rPr>
-                          <w:sz w:val="20"/>
-                          <w:szCs w:val="20"/>
-                        </w:rPr>
-                        <w:t>y</w:t>
+                        <w:t xml:space="preserve"> homemade</w:t>
                       </w:r>
                       <w:r>
                         <w:rPr>
@@ -2708,7 +2732,14 @@
                                 <w:sz w:val="20"/>
                                 <w:szCs w:val="20"/>
                               </w:rPr>
-                              <w:t xml:space="preserve">Similar to a community </w:t>
+                              <w:t>It’s s</w:t>
+                            </w:r>
+                            <w:r>
+                              <w:rPr>
+                                <w:sz w:val="20"/>
+                                <w:szCs w:val="20"/>
+                              </w:rPr>
+                              <w:t xml:space="preserve">imilar to a community </w:t>
                             </w:r>
                             <w:r>
                               <w:rPr>
@@ -2736,14 +2767,14 @@
                                 <w:sz w:val="20"/>
                                 <w:szCs w:val="20"/>
                               </w:rPr>
-                              <w:t xml:space="preserve"> and</w:t>
-                            </w:r>
-                            <w:r>
-                              <w:rPr>
-                                <w:sz w:val="20"/>
-                                <w:szCs w:val="20"/>
-                              </w:rPr>
-                              <w:t xml:space="preserve"> has </w:t>
+                              <w:t xml:space="preserve"> and high quality, with</w:t>
+                            </w:r>
+                            <w:r>
+                              <w:rPr>
+                                <w:sz w:val="20"/>
+                                <w:szCs w:val="20"/>
+                              </w:rPr>
+                              <w:t xml:space="preserve"> </w:t>
                             </w:r>
                             <w:r>
                               <w:rPr>
@@ -2807,7 +2838,7 @@
           </mc:Choice>
           <mc:Fallback>
             <w:pict>
-              <v:shape w14:anchorId="587897AD" id="_x0000_s1033" type="#_x0000_t202" style="position:absolute;margin-left:88.5pt;margin-top:29.25pt;width:156.75pt;height:152.25pt;z-index:251662336;visibility:visible;mso-wrap-style:square;mso-width-percent:0;mso-height-percent:0;mso-wrap-distance-left:9pt;mso-wrap-distance-top:3.6pt;mso-wrap-distance-right:9pt;mso-wrap-distance-bottom:3.6pt;mso-position-horizontal:absolute;mso-position-horizontal-relative:text;mso-position-vertical:absolute;mso-position-vertical-relative:text;mso-width-percent:0;mso-height-percent:0;mso-width-relative:margin;mso-height-relative:margin;v-text-anchor:top" o:gfxdata="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">
+              <v:shape w14:anchorId="587897AD" id="_x0000_s1033" type="#_x0000_t202" style="position:absolute;margin-left:88.5pt;margin-top:29.25pt;width:156.75pt;height:152.25pt;z-index:251662336;visibility:visible;mso-wrap-style:square;mso-width-percent:0;mso-height-percent:0;mso-wrap-distance-left:9pt;mso-wrap-distance-top:3.6pt;mso-wrap-distance-right:9pt;mso-wrap-distance-bottom:3.6pt;mso-position-horizontal:absolute;mso-position-horizontal-relative:text;mso-position-vertical:absolute;mso-position-vertical-relative:text;mso-width-percent:0;mso-height-percent:0;mso-width-relative:margin;mso-height-relative:margin;v-text-anchor:top" o:gfxdata="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">
                 <v:textbox>
                   <w:txbxContent>
                     <w:p>
@@ -2928,7 +2959,14 @@
                           <w:sz w:val="20"/>
                           <w:szCs w:val="20"/>
                         </w:rPr>
-                        <w:t xml:space="preserve">Similar to a community </w:t>
+                        <w:t>It’s s</w:t>
+                      </w:r>
+                      <w:r>
+                        <w:rPr>
+                          <w:sz w:val="20"/>
+                          <w:szCs w:val="20"/>
+                        </w:rPr>
+                        <w:t xml:space="preserve">imilar to a community </w:t>
                       </w:r>
                       <w:r>
                         <w:rPr>
@@ -2956,14 +2994,14 @@
                           <w:sz w:val="20"/>
                           <w:szCs w:val="20"/>
                         </w:rPr>
-                        <w:t xml:space="preserve"> and</w:t>
-                      </w:r>
-                      <w:r>
-                        <w:rPr>
-                          <w:sz w:val="20"/>
-                          <w:szCs w:val="20"/>
-                        </w:rPr>
-                        <w:t xml:space="preserve"> has </w:t>
+                        <w:t xml:space="preserve"> and high quality, with</w:t>
+                      </w:r>
+                      <w:r>
+                        <w:rPr>
+                          <w:sz w:val="20"/>
+                          <w:szCs w:val="20"/>
+                        </w:rPr>
+                        <w:t xml:space="preserve"> </w:t>
                       </w:r>
                       <w:r>
                         <w:rPr>
@@ -3293,14 +3331,7 @@
                                 <w:sz w:val="18"/>
                                 <w:szCs w:val="18"/>
                               </w:rPr>
-                              <w:t xml:space="preserve"> </w:t>
-                            </w:r>
-                            <w:r>
-                              <w:rPr>
-                                <w:sz w:val="18"/>
-                                <w:szCs w:val="18"/>
-                              </w:rPr>
-                              <w:t xml:space="preserve">Cheap food – pay only </w:t>
+                              <w:t xml:space="preserve"> Cheap food – pay only </w:t>
                             </w:r>
                             <w:r>
                               <w:rPr>
@@ -3329,7 +3360,7 @@
           </mc:Choice>
           <mc:Fallback>
             <w:pict>
-              <v:shape w14:anchorId="60DCC817" id="_x0000_s1034" type="#_x0000_t202" style="position:absolute;margin-left:246pt;margin-top:28.5pt;width:156.75pt;height:225pt;z-index:251668480;visibility:visible;mso-wrap-style:square;mso-width-percent:0;mso-height-percent:0;mso-wrap-distance-left:9pt;mso-wrap-distance-top:3.6pt;mso-wrap-distance-right:9pt;mso-wrap-distance-bottom:3.6pt;mso-position-horizontal:absolute;mso-position-horizontal-relative:text;mso-position-vertical:absolute;mso-position-vertical-relative:text;mso-width-percent:0;mso-height-percent:0;mso-width-relative:margin;mso-height-relative:margin;v-text-anchor:top" o:gfxdata="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">
+              <v:shape w14:anchorId="60DCC817" id="_x0000_s1034" type="#_x0000_t202" style="position:absolute;margin-left:246pt;margin-top:28.5pt;width:156.75pt;height:225pt;z-index:251668480;visibility:visible;mso-wrap-style:square;mso-width-percent:0;mso-height-percent:0;mso-wrap-distance-left:9pt;mso-wrap-distance-top:3.6pt;mso-wrap-distance-right:9pt;mso-wrap-distance-bottom:3.6pt;mso-position-horizontal:absolute;mso-position-horizontal-relative:text;mso-position-vertical:absolute;mso-position-vertical-relative:text;mso-width-percent:0;mso-height-percent:0;mso-width-relative:margin;mso-height-relative:margin;v-text-anchor:top" o:gfxdata="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">
                 <v:textbox>
                   <w:txbxContent>
                     <w:p>
@@ -3559,14 +3590,7 @@
                           <w:sz w:val="18"/>
                           <w:szCs w:val="18"/>
                         </w:rPr>
-                        <w:t xml:space="preserve"> </w:t>
-                      </w:r>
-                      <w:r>
-                        <w:rPr>
-                          <w:sz w:val="18"/>
-                          <w:szCs w:val="18"/>
-                        </w:rPr>
-                        <w:t xml:space="preserve">Cheap food – pay only </w:t>
+                        <w:t xml:space="preserve"> Cheap food – pay only </w:t>
                       </w:r>
                       <w:r>
                         <w:rPr>
@@ -3754,7 +3778,7 @@
           </mc:Choice>
           <mc:Fallback>
             <w:pict>
-              <v:shape w14:anchorId="1142C95F" id="_x0000_s1035" type="#_x0000_t202" style="position:absolute;margin-left:87.75pt;margin-top:201.75pt;width:157.5pt;height:145.5pt;z-index:251666432;visibility:visible;mso-wrap-style:square;mso-width-percent:0;mso-height-percent:0;mso-wrap-distance-left:9pt;mso-wrap-distance-top:3.6pt;mso-wrap-distance-right:9pt;mso-wrap-distance-bottom:3.6pt;mso-position-horizontal:absolute;mso-position-horizontal-relative:text;mso-position-vertical:absolute;mso-position-vertical-relative:text;mso-width-percent:0;mso-height-percent:0;mso-width-relative:margin;mso-height-relative:margin;v-text-anchor:top" o:gfxdata="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">
+              <v:shape w14:anchorId="1142C95F" id="_x0000_s1035" type="#_x0000_t202" style="position:absolute;margin-left:87.75pt;margin-top:201.75pt;width:157.5pt;height:145.5pt;z-index:251666432;visibility:visible;mso-wrap-style:square;mso-width-percent:0;mso-height-percent:0;mso-wrap-distance-left:9pt;mso-wrap-distance-top:3.6pt;mso-wrap-distance-right:9pt;mso-wrap-distance-bottom:3.6pt;mso-position-horizontal:absolute;mso-position-horizontal-relative:text;mso-position-vertical:absolute;mso-position-vertical-relative:text;mso-width-percent:0;mso-height-percent:0;mso-width-relative:margin;mso-height-relative:margin;v-text-anchor:top" o:gfxdata="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">
                 <v:textbox>
                   <w:txbxContent>
                     <w:p>
@@ -3993,7 +4017,7 @@
           </mc:Choice>
           <mc:Fallback>
             <w:pict>
-              <v:shape w14:anchorId="71ED1E44" id="_x0000_s1036" type="#_x0000_t202" style="position:absolute;margin-left:-68.25pt;margin-top:268.5pt;width:156pt;height:78.75pt;z-index:251664384;visibility:visible;mso-wrap-style:square;mso-width-percent:0;mso-height-percent:0;mso-wrap-distance-left:9pt;mso-wrap-distance-top:3.6pt;mso-wrap-distance-right:9pt;mso-wrap-distance-bottom:3.6pt;mso-position-horizontal:absolute;mso-position-horizontal-relative:text;mso-position-vertical:absolute;mso-position-vertical-relative:text;mso-width-percent:0;mso-height-percent:0;mso-width-relative:margin;mso-height-relative:margin;v-text-anchor:top" o:gfxdata="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">
+              <v:shape w14:anchorId="71ED1E44" id="_x0000_s1036" type="#_x0000_t202" style="position:absolute;margin-left:-68.25pt;margin-top:268.5pt;width:156pt;height:78.75pt;z-index:251664384;visibility:visible;mso-wrap-style:square;mso-width-percent:0;mso-height-percent:0;mso-wrap-distance-left:9pt;mso-wrap-distance-top:3.6pt;mso-wrap-distance-right:9pt;mso-wrap-distance-bottom:3.6pt;mso-position-horizontal:absolute;mso-position-horizontal-relative:text;mso-position-vertical:absolute;mso-position-vertical-relative:text;mso-width-percent:0;mso-height-percent:0;mso-width-relative:margin;mso-height-relative:margin;v-text-anchor:top" o:gfxdata="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">
                 <v:textbox>
                   <w:txbxContent>
                     <w:p>
@@ -4282,8 +4306,6 @@
                               </w:rPr>
                               <w:t>shallow</w:t>
                             </w:r>
-                            <w:bookmarkStart w:id="0" w:name="_GoBack"/>
-                            <w:bookmarkEnd w:id="0"/>
                           </w:p>
                         </w:txbxContent>
                       </wps:txbx>
@@ -4304,7 +4326,7 @@
           </mc:Choice>
           <mc:Fallback>
             <w:pict>
-              <v:shape w14:anchorId="6120903D" id="_x0000_s1037" type="#_x0000_t202" style="position:absolute;margin-left:-67.5pt;margin-top:30pt;width:155.25pt;height:226.5pt;z-index:251660288;visibility:visible;mso-wrap-style:square;mso-width-percent:0;mso-height-percent:0;mso-wrap-distance-left:9pt;mso-wrap-distance-top:3.6pt;mso-wrap-distance-right:9pt;mso-wrap-distance-bottom:3.6pt;mso-position-horizontal:absolute;mso-position-horizontal-relative:text;mso-position-vertical:absolute;mso-position-vertical-relative:text;mso-width-percent:0;mso-height-percent:0;mso-width-relative:margin;mso-height-relative:margin;v-text-anchor:top" o:gfxdata="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">
+              <v:shape w14:anchorId="6120903D" id="_x0000_s1037" type="#_x0000_t202" style="position:absolute;margin-left:-67.5pt;margin-top:30pt;width:155.25pt;height:226.5pt;z-index:251660288;visibility:visible;mso-wrap-style:square;mso-width-percent:0;mso-height-percent:0;mso-wrap-distance-left:9pt;mso-wrap-distance-top:3.6pt;mso-wrap-distance-right:9pt;mso-wrap-distance-bottom:3.6pt;mso-position-horizontal:absolute;mso-position-horizontal-relative:text;mso-position-vertical:absolute;mso-position-vertical-relative:text;mso-width-percent:0;mso-height-percent:0;mso-width-relative:margin;mso-height-relative:margin;v-text-anchor:top" o:gfxdata="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">
                 <v:textbox>
                   <w:txbxContent>
                     <w:p>
@@ -4477,8 +4499,6 @@
                         </w:rPr>
                         <w:t>shallow</w:t>
                       </w:r>
-                      <w:bookmarkStart w:id="1" w:name="_GoBack"/>
-                      <w:bookmarkEnd w:id="1"/>
                     </w:p>
                   </w:txbxContent>
                 </v:textbox>
@@ -4500,7 +4520,7 @@
 </file>
 
 <file path=word/numbering.xml><?xml version="1.0" encoding="utf-8"?>
-<w:numbering xmlns:wpc="http://schemas.microsoft.com/office/word/2010/wordprocessingCanvas" xmlns:cx="http://schemas.microsoft.com/office/drawing/2014/chartex" xmlns:cx1="http://schemas.microsoft.com/office/drawing/2015/9/8/chartex" xmlns:cx2="http://schemas.microsoft.com/office/drawing/2015/10/21/chartex" xmlns:cx3="http://schemas.microsoft.com/office/drawing/2016/5/9/chartex" xmlns:cx4="http://schemas.microsoft.com/office/drawing/2016/5/10/chartex" xmlns:cx5="http://schemas.microsoft.com/office/drawing/2016/5/11/chartex" xmlns:cx6="http://schemas.microsoft.com/office/drawing/2016/5/12/chartex" xmlns:cx7="http://schemas.microsoft.com/office/drawing/2016/5/13/chartex" xmlns:cx8="http://schemas.microsoft.com/office/drawing/2016/5/14/chartex" xmlns:mc="http://schemas.openxmlformats.org/markup-compatibility/2006" xmlns:aink="http://schemas.microsoft.com/office/drawing/2016/ink" xmlns:am3d="http://schemas.microsoft.com/office/drawing/2017/model3d" xmlns:o="urn:schemas-microsoft-com:office:office" xmlns:r="http://schemas.openxmlformats.org/officeDocument/2006/relationships" xmlns:m="http://schemas.openxmlformats.org/officeDocument/2006/math" xmlns:v="urn:schemas-microsoft-com:vml" xmlns:wp14="http://schemas.microsoft.com/office/word/2010/wordprocessingDrawing" xmlns:wp="http://schemas.openxmlformats.org/drawingml/2006/wordprocessingDrawing" xmlns:w10="urn:schemas-microsoft-com:office:word" xmlns:w="http://schemas.openxmlformats.org/wordprocessingml/2006/main" xmlns:w14="http://schemas.microsoft.com/office/word/2010/wordml" xmlns:w15="http://schemas.microsoft.com/office/word/2012/wordml" xmlns:w16cid="http://schemas.microsoft.com/office/word/2016/wordml/cid" xmlns:w16se="http://schemas.microsoft.com/office/word/2015/wordml/symex" xmlns:wpg="http://schemas.microsoft.com/office/word/2010/wordprocessingGroup" xmlns:wpi="http://schemas.microsoft.com/office/word/2010/wordprocessingInk" xmlns:wne="http://schemas.microsoft.com/office/word/2006/wordml" xmlns:wps="http://schemas.microsoft.com/office/word/2010/wordprocessingShape" mc:Ignorable="w14 w15 w16se w16cid wp14">
+<w:numbering xmlns:wpc="http://schemas.microsoft.com/office/word/2010/wordprocessingCanvas" xmlns:cx="http://schemas.microsoft.com/office/drawing/2014/chartex" xmlns:cx1="http://schemas.microsoft.com/office/drawing/2015/9/8/chartex" xmlns:cx2="http://schemas.microsoft.com/office/drawing/2015/10/21/chartex" xmlns:cx3="http://schemas.microsoft.com/office/drawing/2016/5/9/chartex" xmlns:cx4="http://schemas.microsoft.com/office/drawing/2016/5/10/chartex" xmlns:cx5="http://schemas.microsoft.com/office/drawing/2016/5/11/chartex" xmlns:cx6="http://schemas.microsoft.com/office/drawing/2016/5/12/chartex" xmlns:cx7="http://schemas.microsoft.com/office/drawing/2016/5/13/chartex" xmlns:cx8="http://schemas.microsoft.com/office/drawing/2016/5/14/chartex" xmlns:mc="http://schemas.openxmlformats.org/markup-compatibility/2006" xmlns:aink="http://schemas.microsoft.com/office/drawing/2016/ink" xmlns:am3d="http://schemas.microsoft.com/office/drawing/2017/model3d" xmlns:o="urn:schemas-microsoft-com:office:office" xmlns:r="http://schemas.openxmlformats.org/officeDocument/2006/relationships" xmlns:m="http://schemas.openxmlformats.org/officeDocument/2006/math" xmlns:v="urn:schemas-microsoft-com:vml" xmlns:wp14="http://schemas.microsoft.com/office/word/2010/wordprocessingDrawing" xmlns:wp="http://schemas.openxmlformats.org/drawingml/2006/wordprocessingDrawing" xmlns:w10="urn:schemas-microsoft-com:office:word" xmlns:w="http://schemas.openxmlformats.org/wordprocessingml/2006/main" xmlns:w14="http://schemas.microsoft.com/office/word/2010/wordml" xmlns:w15="http://schemas.microsoft.com/office/word/2012/wordml" xmlns:w16cex="http://schemas.microsoft.com/office/word/2018/wordml/cex" xmlns:w16cid="http://schemas.microsoft.com/office/word/2016/wordml/cid" xmlns:w16="http://schemas.microsoft.com/office/word/2018/wordml" xmlns:w16se="http://schemas.microsoft.com/office/word/2015/wordml/symex" xmlns:wpg="http://schemas.microsoft.com/office/word/2010/wordprocessingGroup" xmlns:wpi="http://schemas.microsoft.com/office/word/2010/wordprocessingInk" xmlns:wne="http://schemas.microsoft.com/office/word/2006/wordml" xmlns:wps="http://schemas.microsoft.com/office/word/2010/wordprocessingShape" mc:Ignorable="w14 w15 w16se w16cid w16 w16cex wp14">
   <w:abstractNum w:abstractNumId="0" w15:restartNumberingAfterBreak="0">
     <w:nsid w:val="157C58CB"/>
     <w:multiLevelType w:val="hybridMultilevel"/>
@@ -5149,7 +5169,7 @@
 </file>
 
 <file path=word/styles.xml><?xml version="1.0" encoding="utf-8"?>
-<w:styles xmlns:mc="http://schemas.openxmlformats.org/markup-compatibility/2006" xmlns:r="http://schemas.openxmlformats.org/officeDocument/2006/relationships" xmlns:w="http://schemas.openxmlformats.org/wordprocessingml/2006/main" xmlns:w14="http://schemas.microsoft.com/office/word/2010/wordml" xmlns:w15="http://schemas.microsoft.com/office/word/2012/wordml" xmlns:w16cid="http://schemas.microsoft.com/office/word/2016/wordml/cid" xmlns:w16se="http://schemas.microsoft.com/office/word/2015/wordml/symex" mc:Ignorable="w14 w15 w16se w16cid">
+<w:styles xmlns:mc="http://schemas.openxmlformats.org/markup-compatibility/2006" xmlns:r="http://schemas.openxmlformats.org/officeDocument/2006/relationships" xmlns:w="http://schemas.openxmlformats.org/wordprocessingml/2006/main" xmlns:w14="http://schemas.microsoft.com/office/word/2010/wordml" xmlns:w15="http://schemas.microsoft.com/office/word/2012/wordml" xmlns:w16cex="http://schemas.microsoft.com/office/word/2018/wordml/cex" xmlns:w16cid="http://schemas.microsoft.com/office/word/2016/wordml/cid" xmlns:w16="http://schemas.microsoft.com/office/word/2018/wordml" xmlns:w16se="http://schemas.microsoft.com/office/word/2015/wordml/symex" mc:Ignorable="w14 w15 w16se w16cid w16 w16cex">
   <w:docDefaults>
     <w:rPrDefault>
       <w:rPr>
@@ -5165,7 +5185,7 @@
       </w:pPr>
     </w:pPrDefault>
   </w:docDefaults>
-  <w:latentStyles w:defLockedState="0" w:defUIPriority="99" w:defSemiHidden="0" w:defUnhideWhenUsed="0" w:defQFormat="0" w:count="377">
+  <w:latentStyles w:defLockedState="0" w:defUIPriority="99" w:defSemiHidden="0" w:defUnhideWhenUsed="0" w:defQFormat="0" w:count="376">
     <w:lsdException w:name="Normal" w:uiPriority="0" w:qFormat="1"/>
     <w:lsdException w:name="heading 1" w:uiPriority="9" w:qFormat="1"/>
     <w:lsdException w:name="heading 2" w:semiHidden="1" w:uiPriority="9" w:unhideWhenUsed="1" w:qFormat="1"/>
@@ -5271,6 +5291,7 @@
     <w:lsdException w:name="HTML Sample" w:semiHidden="1" w:unhideWhenUsed="1"/>
     <w:lsdException w:name="HTML Typewriter" w:semiHidden="1" w:unhideWhenUsed="1"/>
     <w:lsdException w:name="HTML Variable" w:semiHidden="1" w:unhideWhenUsed="1"/>
+    <w:lsdException w:name="Normal Table" w:semiHidden="1" w:unhideWhenUsed="1"/>
     <w:lsdException w:name="annotation subject" w:semiHidden="1" w:unhideWhenUsed="1"/>
     <w:lsdException w:name="No List" w:semiHidden="1" w:unhideWhenUsed="1"/>
     <w:lsdException w:name="Outline List 1" w:semiHidden="1" w:unhideWhenUsed="1"/>
@@ -5317,8 +5338,10 @@
     <w:lsdException w:name="Table Subtle 2" w:semiHidden="1" w:unhideWhenUsed="1"/>
     <w:lsdException w:name="Table Web 1" w:semiHidden="1" w:unhideWhenUsed="1"/>
     <w:lsdException w:name="Table Web 2" w:semiHidden="1" w:unhideWhenUsed="1"/>
+    <w:lsdException w:name="Table Web 3" w:semiHidden="1" w:unhideWhenUsed="1"/>
     <w:lsdException w:name="Balloon Text" w:semiHidden="1" w:unhideWhenUsed="1"/>
     <w:lsdException w:name="Table Grid" w:uiPriority="39"/>
+    <w:lsdException w:name="Table Theme" w:semiHidden="1" w:unhideWhenUsed="1"/>
     <w:lsdException w:name="Placeholder Text" w:semiHidden="1"/>
     <w:lsdException w:name="No Spacing" w:uiPriority="1" w:qFormat="1"/>
     <w:lsdException w:name="Light Shading" w:uiPriority="60"/>
@@ -5539,7 +5562,6 @@
     <w:lsdException w:name="Hashtag" w:semiHidden="1" w:unhideWhenUsed="1"/>
     <w:lsdException w:name="Unresolved Mention" w:semiHidden="1" w:unhideWhenUsed="1"/>
     <w:lsdException w:name="Smart Link" w:semiHidden="1" w:unhideWhenUsed="1"/>
-    <w:lsdException w:name="Smart Link Error" w:semiHidden="1" w:unhideWhenUsed="1"/>
   </w:latentStyles>
   <w:style w:type="paragraph" w:default="1" w:styleId="Normal">
     <w:name w:val="Normal"/>

</xml_diff>

<commit_message>
worked on floor-layout, and updated lean-canvas
</commit_message>
<xml_diff>
--- a/Presentation/figures/lean-canvas-filled.docx
+++ b/Presentation/figures/lean-canvas-filled.docx
@@ -129,8 +129,17 @@
                                 <w:sz w:val="20"/>
                                 <w:szCs w:val="20"/>
                               </w:rPr>
-                              <w:t>Guided shared-activities</w:t>
-                            </w:r>
+                              <w:t xml:space="preserve">Guided </w:t>
+                            </w:r>
+                            <w:proofErr w:type="gramStart"/>
+                            <w:r>
+                              <w:rPr>
+                                <w:sz w:val="20"/>
+                                <w:szCs w:val="20"/>
+                              </w:rPr>
+                              <w:t>shared-activities</w:t>
+                            </w:r>
+                            <w:proofErr w:type="gramEnd"/>
                           </w:p>
                           <w:p>
                             <w:pPr>
@@ -275,8 +284,17 @@
                           <w:sz w:val="20"/>
                           <w:szCs w:val="20"/>
                         </w:rPr>
-                        <w:t>Guided shared-activities</w:t>
-                      </w:r>
+                        <w:t xml:space="preserve">Guided </w:t>
+                      </w:r>
+                      <w:proofErr w:type="gramStart"/>
+                      <w:r>
+                        <w:rPr>
+                          <w:sz w:val="20"/>
+                          <w:szCs w:val="20"/>
+                        </w:rPr>
+                        <w:t>shared-activities</w:t>
+                      </w:r>
+                      <w:proofErr w:type="gramEnd"/>
                     </w:p>
                     <w:p>
                       <w:pPr>
@@ -472,14 +490,30 @@
                                 <w:sz w:val="20"/>
                                 <w:szCs w:val="20"/>
                               </w:rPr>
-                              <w:t>. Co-op structure</w:t>
-                            </w:r>
-                            <w:r>
-                              <w:rPr>
-                                <w:sz w:val="20"/>
-                                <w:szCs w:val="20"/>
-                              </w:rPr>
-                              <w:t>, i</w:t>
+                              <w:t xml:space="preserve">. </w:t>
+                            </w:r>
+                            <w:proofErr w:type="gramStart"/>
+                            <w:r>
+                              <w:rPr>
+                                <w:sz w:val="20"/>
+                                <w:szCs w:val="20"/>
+                              </w:rPr>
+                              <w:t>Co-op structure</w:t>
+                            </w:r>
+                            <w:r>
+                              <w:rPr>
+                                <w:sz w:val="20"/>
+                                <w:szCs w:val="20"/>
+                              </w:rPr>
+                              <w:t>,</w:t>
+                            </w:r>
+                            <w:proofErr w:type="gramEnd"/>
+                            <w:r>
+                              <w:rPr>
+                                <w:sz w:val="20"/>
+                                <w:szCs w:val="20"/>
+                              </w:rPr>
+                              <w:t xml:space="preserve"> i</w:t>
                             </w:r>
                             <w:r>
                               <w:rPr>
@@ -528,7 +562,15 @@
                                 <w:sz w:val="20"/>
                                 <w:szCs w:val="20"/>
                               </w:rPr>
-                              <w:t xml:space="preserve"> at market price</w:t>
+                              <w:t xml:space="preserve"> at market </w:t>
+                            </w:r>
+                            <w:proofErr w:type="gramStart"/>
+                            <w:r>
+                              <w:rPr>
+                                <w:sz w:val="20"/>
+                                <w:szCs w:val="20"/>
+                              </w:rPr>
+                              <w:t>price</w:t>
                             </w:r>
                             <w:r>
                               <w:rPr>
@@ -542,7 +584,15 @@
                                 <w:sz w:val="20"/>
                                 <w:szCs w:val="20"/>
                               </w:rPr>
-                              <w:t>, fully stocked fridges and kitchen, three fridges</w:t>
+                              <w:t>,</w:t>
+                            </w:r>
+                            <w:proofErr w:type="gramEnd"/>
+                            <w:r>
+                              <w:rPr>
+                                <w:sz w:val="20"/>
+                                <w:szCs w:val="20"/>
+                              </w:rPr>
+                              <w:t xml:space="preserve"> fully stocked fridges and kitchen, three fridges</w:t>
                             </w:r>
                             <w:r>
                               <w:rPr>
@@ -572,12 +622,21 @@
                               </w:rPr>
                               <w:t xml:space="preserve">, </w:t>
                             </w:r>
-                            <w:r>
-                              <w:rPr>
-                                <w:sz w:val="20"/>
-                                <w:szCs w:val="20"/>
-                              </w:rPr>
-                              <w:t>it’s expected to clean the</w:t>
+                            <w:proofErr w:type="gramStart"/>
+                            <w:r>
+                              <w:rPr>
+                                <w:sz w:val="20"/>
+                                <w:szCs w:val="20"/>
+                              </w:rPr>
+                              <w:t>it’s</w:t>
+                            </w:r>
+                            <w:proofErr w:type="gramEnd"/>
+                            <w:r>
+                              <w:rPr>
+                                <w:sz w:val="20"/>
+                                <w:szCs w:val="20"/>
+                              </w:rPr>
+                              <w:t xml:space="preserve"> expected to clean the</w:t>
                             </w:r>
                             <w:r>
                               <w:rPr>
@@ -708,14 +767,30 @@
                           <w:sz w:val="20"/>
                           <w:szCs w:val="20"/>
                         </w:rPr>
-                        <w:t>. Co-op structure</w:t>
-                      </w:r>
-                      <w:r>
-                        <w:rPr>
-                          <w:sz w:val="20"/>
-                          <w:szCs w:val="20"/>
-                        </w:rPr>
-                        <w:t>, i</w:t>
+                        <w:t xml:space="preserve">. </w:t>
+                      </w:r>
+                      <w:proofErr w:type="gramStart"/>
+                      <w:r>
+                        <w:rPr>
+                          <w:sz w:val="20"/>
+                          <w:szCs w:val="20"/>
+                        </w:rPr>
+                        <w:t>Co-op structure</w:t>
+                      </w:r>
+                      <w:r>
+                        <w:rPr>
+                          <w:sz w:val="20"/>
+                          <w:szCs w:val="20"/>
+                        </w:rPr>
+                        <w:t>,</w:t>
+                      </w:r>
+                      <w:proofErr w:type="gramEnd"/>
+                      <w:r>
+                        <w:rPr>
+                          <w:sz w:val="20"/>
+                          <w:szCs w:val="20"/>
+                        </w:rPr>
+                        <w:t xml:space="preserve"> i</w:t>
                       </w:r>
                       <w:r>
                         <w:rPr>
@@ -764,7 +839,15 @@
                           <w:sz w:val="20"/>
                           <w:szCs w:val="20"/>
                         </w:rPr>
-                        <w:t xml:space="preserve"> at market price</w:t>
+                        <w:t xml:space="preserve"> at market </w:t>
+                      </w:r>
+                      <w:proofErr w:type="gramStart"/>
+                      <w:r>
+                        <w:rPr>
+                          <w:sz w:val="20"/>
+                          <w:szCs w:val="20"/>
+                        </w:rPr>
+                        <w:t>price</w:t>
                       </w:r>
                       <w:r>
                         <w:rPr>
@@ -778,7 +861,15 @@
                           <w:sz w:val="20"/>
                           <w:szCs w:val="20"/>
                         </w:rPr>
-                        <w:t>, fully stocked fridges and kitchen, three fridges</w:t>
+                        <w:t>,</w:t>
+                      </w:r>
+                      <w:proofErr w:type="gramEnd"/>
+                      <w:r>
+                        <w:rPr>
+                          <w:sz w:val="20"/>
+                          <w:szCs w:val="20"/>
+                        </w:rPr>
+                        <w:t xml:space="preserve"> fully stocked fridges and kitchen, three fridges</w:t>
                       </w:r>
                       <w:r>
                         <w:rPr>
@@ -808,12 +899,21 @@
                         </w:rPr>
                         <w:t xml:space="preserve">, </w:t>
                       </w:r>
-                      <w:r>
-                        <w:rPr>
-                          <w:sz w:val="20"/>
-                          <w:szCs w:val="20"/>
-                        </w:rPr>
-                        <w:t>it’s expected to clean the</w:t>
+                      <w:proofErr w:type="gramStart"/>
+                      <w:r>
+                        <w:rPr>
+                          <w:sz w:val="20"/>
+                          <w:szCs w:val="20"/>
+                        </w:rPr>
+                        <w:t>it’s</w:t>
+                      </w:r>
+                      <w:proofErr w:type="gramEnd"/>
+                      <w:r>
+                        <w:rPr>
+                          <w:sz w:val="20"/>
+                          <w:szCs w:val="20"/>
+                        </w:rPr>
+                        <w:t xml:space="preserve"> expected to clean the</w:t>
                       </w:r>
                       <w:r>
                         <w:rPr>
@@ -929,7 +1029,35 @@
                                 <w:sz w:val="20"/>
                                 <w:szCs w:val="20"/>
                               </w:rPr>
-                              <w:t>Women who love to cook to socialize.</w:t>
+                              <w:t xml:space="preserve">People </w:t>
+                            </w:r>
+                            <w:r>
+                              <w:rPr>
+                                <w:sz w:val="20"/>
+                                <w:szCs w:val="20"/>
+                              </w:rPr>
+                              <w:t xml:space="preserve">who </w:t>
+                            </w:r>
+                            <w:r>
+                              <w:rPr>
+                                <w:sz w:val="20"/>
+                                <w:szCs w:val="20"/>
+                              </w:rPr>
+                              <w:t xml:space="preserve">prefer a </w:t>
+                            </w:r>
+                            <w:r>
+                              <w:rPr>
+                                <w:sz w:val="20"/>
+                                <w:szCs w:val="20"/>
+                              </w:rPr>
+                              <w:t>shared activity to</w:t>
+                            </w:r>
+                            <w:r>
+                              <w:rPr>
+                                <w:sz w:val="20"/>
+                                <w:szCs w:val="20"/>
+                              </w:rPr>
+                              <w:t xml:space="preserve"> socialize.</w:t>
                             </w:r>
                             <w:r>
                               <w:rPr>
@@ -943,7 +1071,21 @@
                                 <w:sz w:val="20"/>
                                 <w:szCs w:val="20"/>
                               </w:rPr>
-                              <w:t>t for entry reduced w</w:t>
+                              <w:t>t for entry</w:t>
+                            </w:r>
+                            <w:r>
+                              <w:rPr>
+                                <w:sz w:val="20"/>
+                                <w:szCs w:val="20"/>
+                              </w:rPr>
+                              <w:t xml:space="preserve"> is</w:t>
+                            </w:r>
+                            <w:r>
+                              <w:rPr>
+                                <w:sz w:val="20"/>
+                                <w:szCs w:val="20"/>
+                              </w:rPr>
+                              <w:t xml:space="preserve"> reduced w</w:t>
                             </w:r>
                             <w:r>
                               <w:rPr>
@@ -1058,7 +1200,35 @@
                           <w:sz w:val="20"/>
                           <w:szCs w:val="20"/>
                         </w:rPr>
-                        <w:t>Women who love to cook to socialize.</w:t>
+                        <w:t xml:space="preserve">People </w:t>
+                      </w:r>
+                      <w:r>
+                        <w:rPr>
+                          <w:sz w:val="20"/>
+                          <w:szCs w:val="20"/>
+                        </w:rPr>
+                        <w:t xml:space="preserve">who </w:t>
+                      </w:r>
+                      <w:r>
+                        <w:rPr>
+                          <w:sz w:val="20"/>
+                          <w:szCs w:val="20"/>
+                        </w:rPr>
+                        <w:t xml:space="preserve">prefer a </w:t>
+                      </w:r>
+                      <w:r>
+                        <w:rPr>
+                          <w:sz w:val="20"/>
+                          <w:szCs w:val="20"/>
+                        </w:rPr>
+                        <w:t>shared activity to</w:t>
+                      </w:r>
+                      <w:r>
+                        <w:rPr>
+                          <w:sz w:val="20"/>
+                          <w:szCs w:val="20"/>
+                        </w:rPr>
+                        <w:t xml:space="preserve"> socialize.</w:t>
                       </w:r>
                       <w:r>
                         <w:rPr>
@@ -1072,7 +1242,21 @@
                           <w:sz w:val="20"/>
                           <w:szCs w:val="20"/>
                         </w:rPr>
-                        <w:t>t for entry reduced w</w:t>
+                        <w:t>t for entry</w:t>
+                      </w:r>
+                      <w:r>
+                        <w:rPr>
+                          <w:sz w:val="20"/>
+                          <w:szCs w:val="20"/>
+                        </w:rPr>
+                        <w:t xml:space="preserve"> is</w:t>
+                      </w:r>
+                      <w:r>
+                        <w:rPr>
+                          <w:sz w:val="20"/>
+                          <w:szCs w:val="20"/>
+                        </w:rPr>
+                        <w:t xml:space="preserve"> reduced w</w:t>
                       </w:r>
                       <w:r>
                         <w:rPr>
@@ -1197,6 +1381,7 @@
                               </w:rPr>
                               <w:t xml:space="preserve">18 to </w:t>
                             </w:r>
+                            <w:proofErr w:type="gramStart"/>
                             <w:r>
                               <w:rPr>
                                 <w:sz w:val="20"/>
@@ -1204,6 +1389,7 @@
                               </w:rPr>
                               <w:t>35 year-olds</w:t>
                             </w:r>
+                            <w:proofErr w:type="gramEnd"/>
                             <w:r>
                               <w:rPr>
                                 <w:sz w:val="20"/>
@@ -1314,6 +1500,7 @@
                         </w:rPr>
                         <w:t xml:space="preserve">18 to </w:t>
                       </w:r>
+                      <w:proofErr w:type="gramStart"/>
                       <w:r>
                         <w:rPr>
                           <w:sz w:val="20"/>
@@ -1321,6 +1508,7 @@
                         </w:rPr>
                         <w:t>35 year-olds</w:t>
                       </w:r>
+                      <w:proofErr w:type="gramEnd"/>
                       <w:r>
                         <w:rPr>
                           <w:sz w:val="20"/>
@@ -2669,21 +2857,7 @@
                                 <w:sz w:val="20"/>
                                 <w:szCs w:val="20"/>
                               </w:rPr>
-                              <w:t xml:space="preserve"> cooking, </w:t>
-                            </w:r>
-                            <w:r>
-                              <w:rPr>
-                                <w:sz w:val="20"/>
-                                <w:szCs w:val="20"/>
-                              </w:rPr>
-                              <w:t xml:space="preserve">vanity/makeup </w:t>
-                            </w:r>
-                            <w:r>
-                              <w:rPr>
-                                <w:sz w:val="20"/>
-                                <w:szCs w:val="20"/>
-                              </w:rPr>
-                              <w:t>section</w:t>
+                              <w:t xml:space="preserve"> cooking</w:t>
                             </w:r>
                             <w:r>
                               <w:rPr>
@@ -2727,12 +2901,21 @@
                               </w:rPr>
                               <w:t xml:space="preserve">. </w:t>
                             </w:r>
-                            <w:r>
-                              <w:rPr>
-                                <w:sz w:val="20"/>
-                                <w:szCs w:val="20"/>
-                              </w:rPr>
-                              <w:t>It’s s</w:t>
+                            <w:proofErr w:type="gramStart"/>
+                            <w:r>
+                              <w:rPr>
+                                <w:sz w:val="20"/>
+                                <w:szCs w:val="20"/>
+                              </w:rPr>
+                              <w:t>It’s</w:t>
+                            </w:r>
+                            <w:proofErr w:type="gramEnd"/>
+                            <w:r>
+                              <w:rPr>
+                                <w:sz w:val="20"/>
+                                <w:szCs w:val="20"/>
+                              </w:rPr>
+                              <w:t xml:space="preserve"> s</w:t>
                             </w:r>
                             <w:r>
                               <w:rPr>
@@ -2795,28 +2978,7 @@
                                 <w:sz w:val="20"/>
                                 <w:szCs w:val="20"/>
                               </w:rPr>
-                              <w:t xml:space="preserve">activities </w:t>
-                            </w:r>
-                            <w:r>
-                              <w:rPr>
-                                <w:sz w:val="20"/>
-                                <w:szCs w:val="20"/>
-                              </w:rPr>
-                              <w:t>that appeal to</w:t>
-                            </w:r>
-                            <w:r>
-                              <w:rPr>
-                                <w:sz w:val="20"/>
-                                <w:szCs w:val="20"/>
-                              </w:rPr>
-                              <w:t xml:space="preserve"> both men and women</w:t>
-                            </w:r>
-                            <w:r>
-                              <w:rPr>
-                                <w:sz w:val="20"/>
-                                <w:szCs w:val="20"/>
-                              </w:rPr>
-                              <w:t>.</w:t>
+                              <w:t>activities</w:t>
                             </w:r>
                           </w:p>
                         </w:txbxContent>
@@ -2896,21 +3058,7 @@
                           <w:sz w:val="20"/>
                           <w:szCs w:val="20"/>
                         </w:rPr>
-                        <w:t xml:space="preserve"> cooking, </w:t>
-                      </w:r>
-                      <w:r>
-                        <w:rPr>
-                          <w:sz w:val="20"/>
-                          <w:szCs w:val="20"/>
-                        </w:rPr>
-                        <w:t xml:space="preserve">vanity/makeup </w:t>
-                      </w:r>
-                      <w:r>
-                        <w:rPr>
-                          <w:sz w:val="20"/>
-                          <w:szCs w:val="20"/>
-                        </w:rPr>
-                        <w:t>section</w:t>
+                        <w:t xml:space="preserve"> cooking</w:t>
                       </w:r>
                       <w:r>
                         <w:rPr>
@@ -2954,12 +3102,21 @@
                         </w:rPr>
                         <w:t xml:space="preserve">. </w:t>
                       </w:r>
-                      <w:r>
-                        <w:rPr>
-                          <w:sz w:val="20"/>
-                          <w:szCs w:val="20"/>
-                        </w:rPr>
-                        <w:t>It’s s</w:t>
+                      <w:proofErr w:type="gramStart"/>
+                      <w:r>
+                        <w:rPr>
+                          <w:sz w:val="20"/>
+                          <w:szCs w:val="20"/>
+                        </w:rPr>
+                        <w:t>It’s</w:t>
+                      </w:r>
+                      <w:proofErr w:type="gramEnd"/>
+                      <w:r>
+                        <w:rPr>
+                          <w:sz w:val="20"/>
+                          <w:szCs w:val="20"/>
+                        </w:rPr>
+                        <w:t xml:space="preserve"> s</w:t>
                       </w:r>
                       <w:r>
                         <w:rPr>
@@ -3022,28 +3179,7 @@
                           <w:sz w:val="20"/>
                           <w:szCs w:val="20"/>
                         </w:rPr>
-                        <w:t xml:space="preserve">activities </w:t>
-                      </w:r>
-                      <w:r>
-                        <w:rPr>
-                          <w:sz w:val="20"/>
-                          <w:szCs w:val="20"/>
-                        </w:rPr>
-                        <w:t>that appeal to</w:t>
-                      </w:r>
-                      <w:r>
-                        <w:rPr>
-                          <w:sz w:val="20"/>
-                          <w:szCs w:val="20"/>
-                        </w:rPr>
-                        <w:t xml:space="preserve"> both men and women</w:t>
-                      </w:r>
-                      <w:r>
-                        <w:rPr>
-                          <w:sz w:val="20"/>
-                          <w:szCs w:val="20"/>
-                        </w:rPr>
-                        <w:t>.</w:t>
+                        <w:t>activities</w:t>
                       </w:r>
                     </w:p>
                   </w:txbxContent>
@@ -3117,70 +3253,42 @@
                                 <w:sz w:val="18"/>
                                 <w:szCs w:val="18"/>
                               </w:rPr>
-                              <w:t xml:space="preserve">Making women feel comfortable with </w:t>
+                              <w:t xml:space="preserve">Marketed as a safe space. </w:t>
                             </w:r>
                             <w:r>
                               <w:rPr>
                                 <w:sz w:val="18"/>
                                 <w:szCs w:val="18"/>
                               </w:rPr>
-                              <w:t>five vanity areas (</w:t>
+                              <w:t>The innovation is making</w:t>
                             </w:r>
                             <w:r>
                               <w:rPr>
                                 <w:sz w:val="18"/>
                                 <w:szCs w:val="18"/>
                               </w:rPr>
-                              <w:t xml:space="preserve">with </w:t>
+                              <w:t xml:space="preserve"> </w:t>
                             </w:r>
                             <w:r>
                               <w:rPr>
                                 <w:sz w:val="18"/>
                                 <w:szCs w:val="18"/>
                               </w:rPr>
-                              <w:t xml:space="preserve">two sinks), dance/yoga area, and a homey cooking </w:t>
+                              <w:t>people</w:t>
                             </w:r>
                             <w:r>
                               <w:rPr>
                                 <w:sz w:val="18"/>
                                 <w:szCs w:val="18"/>
                               </w:rPr>
-                              <w:t xml:space="preserve">and eating area. </w:t>
+                              <w:t xml:space="preserve"> feel comfortable</w:t>
                             </w:r>
                             <w:r>
                               <w:rPr>
                                 <w:sz w:val="18"/>
                                 <w:szCs w:val="18"/>
                               </w:rPr>
-                              <w:t>While not all women care about these amenities, there is</w:t>
-                            </w:r>
-                            <w:r>
-                              <w:rPr>
-                                <w:sz w:val="18"/>
-                                <w:szCs w:val="18"/>
-                              </w:rPr>
-                              <w:t xml:space="preserve"> a</w:t>
-                            </w:r>
-                            <w:r>
-                              <w:rPr>
-                                <w:sz w:val="18"/>
-                                <w:szCs w:val="18"/>
-                              </w:rPr>
-                              <w:t xml:space="preserve"> decent mix of men that care </w:t>
-                            </w:r>
-                            <w:r>
-                              <w:rPr>
-                                <w:sz w:val="18"/>
-                                <w:szCs w:val="18"/>
-                              </w:rPr>
-                              <w:t>a lot about</w:t>
-                            </w:r>
-                            <w:r>
-                              <w:rPr>
-                                <w:sz w:val="18"/>
-                                <w:szCs w:val="18"/>
-                              </w:rPr>
-                              <w:t xml:space="preserve"> these shared activities, especially cooking.</w:t>
+                              <w:t>, empowered, and confident to socialize.</w:t>
                             </w:r>
                           </w:p>
                           <w:p>
@@ -3196,49 +3304,91 @@
                                 <w:sz w:val="18"/>
                                 <w:szCs w:val="18"/>
                               </w:rPr>
-                              <w:t xml:space="preserve">Making men feel comfortable with the inclusion of </w:t>
+                              <w:t>Fostering a</w:t>
                             </w:r>
                             <w:r>
                               <w:rPr>
                                 <w:sz w:val="18"/>
                                 <w:szCs w:val="18"/>
                               </w:rPr>
-                              <w:t>PC gaming</w:t>
+                              <w:t xml:space="preserve">n intimate </w:t>
                             </w:r>
                             <w:r>
                               <w:rPr>
                                 <w:sz w:val="18"/>
                                 <w:szCs w:val="18"/>
                               </w:rPr>
-                              <w:t xml:space="preserve"> and a shared activity of cooking.</w:t>
+                              <w:t xml:space="preserve">community </w:t>
                             </w:r>
                             <w:r>
                               <w:rPr>
                                 <w:sz w:val="18"/>
                                 <w:szCs w:val="18"/>
                               </w:rPr>
-                              <w:t xml:space="preserve"> Men </w:t>
+                              <w:t>through universally</w:t>
                             </w:r>
                             <w:r>
                               <w:rPr>
                                 <w:sz w:val="18"/>
                                 <w:szCs w:val="18"/>
                               </w:rPr>
-                              <w:t xml:space="preserve">are picky about their women just as women </w:t>
+                              <w:t xml:space="preserve"> </w:t>
                             </w:r>
                             <w:r>
                               <w:rPr>
                                 <w:sz w:val="18"/>
                                 <w:szCs w:val="18"/>
                               </w:rPr>
-                              <w:t>are</w:t>
+                              <w:t>enjoyed</w:t>
                             </w:r>
                             <w:r>
                               <w:rPr>
                                 <w:sz w:val="18"/>
                                 <w:szCs w:val="18"/>
                               </w:rPr>
-                              <w:t xml:space="preserve"> picky about their men.</w:t>
+                              <w:t>, scheduled and unscheduled</w:t>
+                            </w:r>
+                            <w:r>
+                              <w:rPr>
+                                <w:sz w:val="18"/>
+                                <w:szCs w:val="18"/>
+                              </w:rPr>
+                              <w:t xml:space="preserve"> shared</w:t>
+                            </w:r>
+                            <w:r>
+                              <w:rPr>
+                                <w:sz w:val="18"/>
+                                <w:szCs w:val="18"/>
+                              </w:rPr>
+                              <w:t xml:space="preserve"> </w:t>
+                            </w:r>
+                            <w:r>
+                              <w:rPr>
+                                <w:sz w:val="18"/>
+                                <w:szCs w:val="18"/>
+                              </w:rPr>
+                              <w:t>activities</w:t>
+                            </w:r>
+                            <w:r>
+                              <w:rPr>
+                                <w:sz w:val="16"/>
+                                <w:szCs w:val="16"/>
+                              </w:rPr>
+                              <w:t>.</w:t>
+                            </w:r>
+                            <w:r>
+                              <w:rPr>
+                                <w:sz w:val="18"/>
+                                <w:szCs w:val="18"/>
+                              </w:rPr>
+                              <w:t xml:space="preserve"> Cheap food – pay only </w:t>
+                            </w:r>
+                            <w:r>
+                              <w:rPr>
+                                <w:sz w:val="18"/>
+                                <w:szCs w:val="18"/>
+                              </w:rPr>
+                              <w:t>for what is used at normal store prices.</w:t>
                             </w:r>
                           </w:p>
                           <w:p>
@@ -3254,91 +3404,91 @@
                                 <w:sz w:val="18"/>
                                 <w:szCs w:val="18"/>
                               </w:rPr>
-                              <w:t>Fostering a</w:t>
+                              <w:t>Scheduled activities will tap into a wide range of niche</w:t>
                             </w:r>
                             <w:r>
                               <w:rPr>
                                 <w:sz w:val="18"/>
                                 <w:szCs w:val="18"/>
                               </w:rPr>
-                              <w:t xml:space="preserve">n intimate </w:t>
+                              <w:t xml:space="preserve"> communities</w:t>
                             </w:r>
                             <w:r>
                               <w:rPr>
                                 <w:sz w:val="18"/>
                                 <w:szCs w:val="18"/>
                               </w:rPr>
-                              <w:t xml:space="preserve">community </w:t>
+                              <w:t xml:space="preserve"> activities</w:t>
                             </w:r>
                             <w:r>
                               <w:rPr>
                                 <w:sz w:val="18"/>
                                 <w:szCs w:val="18"/>
                               </w:rPr>
-                              <w:t>through universally</w:t>
+                              <w:t>: gaming tournaments, movie nights</w:t>
                             </w:r>
                             <w:r>
                               <w:rPr>
                                 <w:sz w:val="18"/>
                                 <w:szCs w:val="18"/>
                               </w:rPr>
-                              <w:t xml:space="preserve"> </w:t>
+                              <w:t>, backseat gaming shows, beginner dance</w:t>
                             </w:r>
                             <w:r>
                               <w:rPr>
                                 <w:sz w:val="18"/>
                                 <w:szCs w:val="18"/>
                               </w:rPr>
-                              <w:t>enjoyed</w:t>
+                              <w:t xml:space="preserve"> lessons, random-invite cooking</w:t>
                             </w:r>
                             <w:r>
                               <w:rPr>
                                 <w:sz w:val="18"/>
                                 <w:szCs w:val="18"/>
                               </w:rPr>
-                              <w:t>, scheduled and unscheduled</w:t>
+                              <w:t xml:space="preserve"> nights</w:t>
                             </w:r>
                             <w:r>
                               <w:rPr>
                                 <w:sz w:val="18"/>
                                 <w:szCs w:val="18"/>
                               </w:rPr>
-                              <w:t xml:space="preserve"> shared</w:t>
+                              <w:t xml:space="preserve">, </w:t>
                             </w:r>
                             <w:r>
                               <w:rPr>
                                 <w:sz w:val="18"/>
                                 <w:szCs w:val="18"/>
                               </w:rPr>
-                              <w:t xml:space="preserve"> </w:t>
+                              <w:t>singles/couples cooking</w:t>
                             </w:r>
                             <w:r>
                               <w:rPr>
                                 <w:sz w:val="18"/>
                                 <w:szCs w:val="18"/>
                               </w:rPr>
-                              <w:t>activities</w:t>
-                            </w:r>
-                            <w:r>
-                              <w:rPr>
-                                <w:sz w:val="16"/>
-                                <w:szCs w:val="16"/>
-                              </w:rPr>
-                              <w:t>.</w:t>
+                              <w:t xml:space="preserve"> nights, beginner card game lessons,</w:t>
                             </w:r>
                             <w:r>
                               <w:rPr>
                                 <w:sz w:val="18"/>
                                 <w:szCs w:val="18"/>
                               </w:rPr>
-                              <w:t xml:space="preserve"> Cheap food – pay only </w:t>
+                              <w:t xml:space="preserve"> talent show, improv</w:t>
                             </w:r>
                             <w:r>
                               <w:rPr>
                                 <w:sz w:val="18"/>
                                 <w:szCs w:val="18"/>
                               </w:rPr>
-                              <w:t>for what is used at normal store prices.</w:t>
+                              <w:t xml:space="preserve"> comedy night</w:t>
+                            </w:r>
+                            <w:r>
+                              <w:rPr>
+                                <w:sz w:val="18"/>
+                                <w:szCs w:val="18"/>
+                              </w:rPr>
+                              <w:t>, holiday celebrations</w:t>
                             </w:r>
                           </w:p>
                         </w:txbxContent>
@@ -3376,70 +3526,42 @@
                           <w:sz w:val="18"/>
                           <w:szCs w:val="18"/>
                         </w:rPr>
-                        <w:t xml:space="preserve">Making women feel comfortable with </w:t>
+                        <w:t xml:space="preserve">Marketed as a safe space. </w:t>
                       </w:r>
                       <w:r>
                         <w:rPr>
                           <w:sz w:val="18"/>
                           <w:szCs w:val="18"/>
                         </w:rPr>
-                        <w:t>five vanity areas (</w:t>
+                        <w:t>The innovation is making</w:t>
                       </w:r>
                       <w:r>
                         <w:rPr>
                           <w:sz w:val="18"/>
                           <w:szCs w:val="18"/>
                         </w:rPr>
-                        <w:t xml:space="preserve">with </w:t>
+                        <w:t xml:space="preserve"> </w:t>
                       </w:r>
                       <w:r>
                         <w:rPr>
                           <w:sz w:val="18"/>
                           <w:szCs w:val="18"/>
                         </w:rPr>
-                        <w:t xml:space="preserve">two sinks), dance/yoga area, and a homey cooking </w:t>
+                        <w:t>people</w:t>
                       </w:r>
                       <w:r>
                         <w:rPr>
                           <w:sz w:val="18"/>
                           <w:szCs w:val="18"/>
                         </w:rPr>
-                        <w:t xml:space="preserve">and eating area. </w:t>
+                        <w:t xml:space="preserve"> feel comfortable</w:t>
                       </w:r>
                       <w:r>
                         <w:rPr>
                           <w:sz w:val="18"/>
                           <w:szCs w:val="18"/>
                         </w:rPr>
-                        <w:t>While not all women care about these amenities, there is</w:t>
-                      </w:r>
-                      <w:r>
-                        <w:rPr>
-                          <w:sz w:val="18"/>
-                          <w:szCs w:val="18"/>
-                        </w:rPr>
-                        <w:t xml:space="preserve"> a</w:t>
-                      </w:r>
-                      <w:r>
-                        <w:rPr>
-                          <w:sz w:val="18"/>
-                          <w:szCs w:val="18"/>
-                        </w:rPr>
-                        <w:t xml:space="preserve"> decent mix of men that care </w:t>
-                      </w:r>
-                      <w:r>
-                        <w:rPr>
-                          <w:sz w:val="18"/>
-                          <w:szCs w:val="18"/>
-                        </w:rPr>
-                        <w:t>a lot about</w:t>
-                      </w:r>
-                      <w:r>
-                        <w:rPr>
-                          <w:sz w:val="18"/>
-                          <w:szCs w:val="18"/>
-                        </w:rPr>
-                        <w:t xml:space="preserve"> these shared activities, especially cooking.</w:t>
+                        <w:t>, empowered, and confident to socialize.</w:t>
                       </w:r>
                     </w:p>
                     <w:p>
@@ -3455,49 +3577,91 @@
                           <w:sz w:val="18"/>
                           <w:szCs w:val="18"/>
                         </w:rPr>
-                        <w:t xml:space="preserve">Making men feel comfortable with the inclusion of </w:t>
+                        <w:t>Fostering a</w:t>
                       </w:r>
                       <w:r>
                         <w:rPr>
                           <w:sz w:val="18"/>
                           <w:szCs w:val="18"/>
                         </w:rPr>
-                        <w:t>PC gaming</w:t>
+                        <w:t xml:space="preserve">n intimate </w:t>
                       </w:r>
                       <w:r>
                         <w:rPr>
                           <w:sz w:val="18"/>
                           <w:szCs w:val="18"/>
                         </w:rPr>
-                        <w:t xml:space="preserve"> and a shared activity of cooking.</w:t>
+                        <w:t xml:space="preserve">community </w:t>
                       </w:r>
                       <w:r>
                         <w:rPr>
                           <w:sz w:val="18"/>
                           <w:szCs w:val="18"/>
                         </w:rPr>
-                        <w:t xml:space="preserve"> Men </w:t>
+                        <w:t>through universally</w:t>
                       </w:r>
                       <w:r>
                         <w:rPr>
                           <w:sz w:val="18"/>
                           <w:szCs w:val="18"/>
                         </w:rPr>
-                        <w:t xml:space="preserve">are picky about their women just as women </w:t>
+                        <w:t xml:space="preserve"> </w:t>
                       </w:r>
                       <w:r>
                         <w:rPr>
                           <w:sz w:val="18"/>
                           <w:szCs w:val="18"/>
                         </w:rPr>
-                        <w:t>are</w:t>
+                        <w:t>enjoyed</w:t>
                       </w:r>
                       <w:r>
                         <w:rPr>
                           <w:sz w:val="18"/>
                           <w:szCs w:val="18"/>
                         </w:rPr>
-                        <w:t xml:space="preserve"> picky about their men.</w:t>
+                        <w:t>, scheduled and unscheduled</w:t>
+                      </w:r>
+                      <w:r>
+                        <w:rPr>
+                          <w:sz w:val="18"/>
+                          <w:szCs w:val="18"/>
+                        </w:rPr>
+                        <w:t xml:space="preserve"> shared</w:t>
+                      </w:r>
+                      <w:r>
+                        <w:rPr>
+                          <w:sz w:val="18"/>
+                          <w:szCs w:val="18"/>
+                        </w:rPr>
+                        <w:t xml:space="preserve"> </w:t>
+                      </w:r>
+                      <w:r>
+                        <w:rPr>
+                          <w:sz w:val="18"/>
+                          <w:szCs w:val="18"/>
+                        </w:rPr>
+                        <w:t>activities</w:t>
+                      </w:r>
+                      <w:r>
+                        <w:rPr>
+                          <w:sz w:val="16"/>
+                          <w:szCs w:val="16"/>
+                        </w:rPr>
+                        <w:t>.</w:t>
+                      </w:r>
+                      <w:r>
+                        <w:rPr>
+                          <w:sz w:val="18"/>
+                          <w:szCs w:val="18"/>
+                        </w:rPr>
+                        <w:t xml:space="preserve"> Cheap food – pay only </w:t>
+                      </w:r>
+                      <w:r>
+                        <w:rPr>
+                          <w:sz w:val="18"/>
+                          <w:szCs w:val="18"/>
+                        </w:rPr>
+                        <w:t>for what is used at normal store prices.</w:t>
                       </w:r>
                     </w:p>
                     <w:p>
@@ -3513,91 +3677,91 @@
                           <w:sz w:val="18"/>
                           <w:szCs w:val="18"/>
                         </w:rPr>
-                        <w:t>Fostering a</w:t>
+                        <w:t>Scheduled activities will tap into a wide range of niche</w:t>
                       </w:r>
                       <w:r>
                         <w:rPr>
                           <w:sz w:val="18"/>
                           <w:szCs w:val="18"/>
                         </w:rPr>
-                        <w:t xml:space="preserve">n intimate </w:t>
+                        <w:t xml:space="preserve"> communities</w:t>
                       </w:r>
                       <w:r>
                         <w:rPr>
                           <w:sz w:val="18"/>
                           <w:szCs w:val="18"/>
                         </w:rPr>
-                        <w:t xml:space="preserve">community </w:t>
+                        <w:t xml:space="preserve"> activities</w:t>
                       </w:r>
                       <w:r>
                         <w:rPr>
                           <w:sz w:val="18"/>
                           <w:szCs w:val="18"/>
                         </w:rPr>
-                        <w:t>through universally</w:t>
+                        <w:t>: gaming tournaments, movie nights</w:t>
                       </w:r>
                       <w:r>
                         <w:rPr>
                           <w:sz w:val="18"/>
                           <w:szCs w:val="18"/>
                         </w:rPr>
-                        <w:t xml:space="preserve"> </w:t>
+                        <w:t>, backseat gaming shows, beginner dance</w:t>
                       </w:r>
                       <w:r>
                         <w:rPr>
                           <w:sz w:val="18"/>
                           <w:szCs w:val="18"/>
                         </w:rPr>
-                        <w:t>enjoyed</w:t>
+                        <w:t xml:space="preserve"> lessons, random-invite cooking</w:t>
                       </w:r>
                       <w:r>
                         <w:rPr>
                           <w:sz w:val="18"/>
                           <w:szCs w:val="18"/>
                         </w:rPr>
-                        <w:t>, scheduled and unscheduled</w:t>
+                        <w:t xml:space="preserve"> nights</w:t>
                       </w:r>
                       <w:r>
                         <w:rPr>
                           <w:sz w:val="18"/>
                           <w:szCs w:val="18"/>
                         </w:rPr>
-                        <w:t xml:space="preserve"> shared</w:t>
+                        <w:t xml:space="preserve">, </w:t>
                       </w:r>
                       <w:r>
                         <w:rPr>
                           <w:sz w:val="18"/>
                           <w:szCs w:val="18"/>
                         </w:rPr>
-                        <w:t xml:space="preserve"> </w:t>
+                        <w:t>singles/couples cooking</w:t>
                       </w:r>
                       <w:r>
                         <w:rPr>
                           <w:sz w:val="18"/>
                           <w:szCs w:val="18"/>
                         </w:rPr>
-                        <w:t>activities</w:t>
-                      </w:r>
-                      <w:r>
-                        <w:rPr>
-                          <w:sz w:val="16"/>
-                          <w:szCs w:val="16"/>
-                        </w:rPr>
-                        <w:t>.</w:t>
+                        <w:t xml:space="preserve"> nights, beginner card game lessons,</w:t>
                       </w:r>
                       <w:r>
                         <w:rPr>
                           <w:sz w:val="18"/>
                           <w:szCs w:val="18"/>
                         </w:rPr>
-                        <w:t xml:space="preserve"> Cheap food – pay only </w:t>
+                        <w:t xml:space="preserve"> talent show, improv</w:t>
                       </w:r>
                       <w:r>
                         <w:rPr>
                           <w:sz w:val="18"/>
                           <w:szCs w:val="18"/>
                         </w:rPr>
-                        <w:t>for what is used at normal store prices.</w:t>
+                        <w:t xml:space="preserve"> comedy night</w:t>
+                      </w:r>
+                      <w:r>
+                        <w:rPr>
+                          <w:sz w:val="18"/>
+                          <w:szCs w:val="18"/>
+                        </w:rPr>
+                        <w:t>, holiday celebrations</w:t>
                       </w:r>
                     </w:p>
                   </w:txbxContent>
@@ -4149,7 +4313,23 @@
                                 <w:sz w:val="18"/>
                                 <w:szCs w:val="18"/>
                               </w:rPr>
-                              <w:t>- Bars and restaurants don’t incentivize intimate connections.</w:t>
+                              <w:t xml:space="preserve">- Bars and restaurants </w:t>
+                            </w:r>
+                            <w:proofErr w:type="gramStart"/>
+                            <w:r>
+                              <w:rPr>
+                                <w:sz w:val="18"/>
+                                <w:szCs w:val="18"/>
+                              </w:rPr>
+                              <w:t>don’t</w:t>
+                            </w:r>
+                            <w:proofErr w:type="gramEnd"/>
+                            <w:r>
+                              <w:rPr>
+                                <w:sz w:val="18"/>
+                                <w:szCs w:val="18"/>
+                              </w:rPr>
+                              <w:t xml:space="preserve"> incentivize intimate connections.</w:t>
                             </w:r>
                           </w:p>
                           <w:p>
@@ -4223,7 +4403,23 @@
                                 <w:sz w:val="18"/>
                                 <w:szCs w:val="18"/>
                               </w:rPr>
-                              <w:t xml:space="preserve">s income inequality increases, and future outlook wanes, lower middle-class young people will be </w:t>
+                              <w:t xml:space="preserve">s income inequality increases, and </w:t>
+                            </w:r>
+                            <w:proofErr w:type="gramStart"/>
+                            <w:r>
+                              <w:rPr>
+                                <w:sz w:val="18"/>
+                                <w:szCs w:val="18"/>
+                              </w:rPr>
+                              <w:t>future outlook</w:t>
+                            </w:r>
+                            <w:proofErr w:type="gramEnd"/>
+                            <w:r>
+                              <w:rPr>
+                                <w:sz w:val="18"/>
+                                <w:szCs w:val="18"/>
+                              </w:rPr>
+                              <w:t xml:space="preserve"> wanes, lower middle-class young people will be </w:t>
                             </w:r>
                             <w:r>
                               <w:rPr>
@@ -4342,7 +4538,23 @@
                           <w:sz w:val="18"/>
                           <w:szCs w:val="18"/>
                         </w:rPr>
-                        <w:t>- Bars and restaurants don’t incentivize intimate connections.</w:t>
+                        <w:t xml:space="preserve">- Bars and restaurants </w:t>
+                      </w:r>
+                      <w:proofErr w:type="gramStart"/>
+                      <w:r>
+                        <w:rPr>
+                          <w:sz w:val="18"/>
+                          <w:szCs w:val="18"/>
+                        </w:rPr>
+                        <w:t>don’t</w:t>
+                      </w:r>
+                      <w:proofErr w:type="gramEnd"/>
+                      <w:r>
+                        <w:rPr>
+                          <w:sz w:val="18"/>
+                          <w:szCs w:val="18"/>
+                        </w:rPr>
+                        <w:t xml:space="preserve"> incentivize intimate connections.</w:t>
                       </w:r>
                     </w:p>
                     <w:p>
@@ -4416,7 +4628,23 @@
                           <w:sz w:val="18"/>
                           <w:szCs w:val="18"/>
                         </w:rPr>
-                        <w:t xml:space="preserve">s income inequality increases, and future outlook wanes, lower middle-class young people will be </w:t>
+                        <w:t xml:space="preserve">s income inequality increases, and </w:t>
+                      </w:r>
+                      <w:proofErr w:type="gramStart"/>
+                      <w:r>
+                        <w:rPr>
+                          <w:sz w:val="18"/>
+                          <w:szCs w:val="18"/>
+                        </w:rPr>
+                        <w:t>future outlook</w:t>
+                      </w:r>
+                      <w:proofErr w:type="gramEnd"/>
+                      <w:r>
+                        <w:rPr>
+                          <w:sz w:val="18"/>
+                          <w:szCs w:val="18"/>
+                        </w:rPr>
+                        <w:t xml:space="preserve"> wanes, lower middle-class young people will be </w:t>
                       </w:r>
                       <w:r>
                         <w:rPr>

</xml_diff>

<commit_message>
before I start working on business registration, I'd like to form a team first. Business registration changes depending on the team.
</commit_message>
<xml_diff>
--- a/Presentation/figures/lean-canvas-filled.docx
+++ b/Presentation/figures/lean-canvas-filled.docx
@@ -1,6 +1,6 @@
 
 <file path=word/document.xml><?xml version="1.0" encoding="utf-8"?>
-<w:document xmlns:wpc="http://schemas.microsoft.com/office/word/2010/wordprocessingCanvas" xmlns:cx="http://schemas.microsoft.com/office/drawing/2014/chartex" xmlns:cx1="http://schemas.microsoft.com/office/drawing/2015/9/8/chartex" xmlns:cx2="http://schemas.microsoft.com/office/drawing/2015/10/21/chartex" xmlns:cx3="http://schemas.microsoft.com/office/drawing/2016/5/9/chartex" xmlns:cx4="http://schemas.microsoft.com/office/drawing/2016/5/10/chartex" xmlns:cx5="http://schemas.microsoft.com/office/drawing/2016/5/11/chartex" xmlns:cx6="http://schemas.microsoft.com/office/drawing/2016/5/12/chartex" xmlns:cx7="http://schemas.microsoft.com/office/drawing/2016/5/13/chartex" xmlns:cx8="http://schemas.microsoft.com/office/drawing/2016/5/14/chartex" xmlns:mc="http://schemas.openxmlformats.org/markup-compatibility/2006" xmlns:aink="http://schemas.microsoft.com/office/drawing/2016/ink" xmlns:am3d="http://schemas.microsoft.com/office/drawing/2017/model3d" xmlns:o="urn:schemas-microsoft-com:office:office" xmlns:r="http://schemas.openxmlformats.org/officeDocument/2006/relationships" xmlns:m="http://schemas.openxmlformats.org/officeDocument/2006/math" xmlns:v="urn:schemas-microsoft-com:vml" xmlns:wp14="http://schemas.microsoft.com/office/word/2010/wordprocessingDrawing" xmlns:wp="http://schemas.openxmlformats.org/drawingml/2006/wordprocessingDrawing" xmlns:w10="urn:schemas-microsoft-com:office:word" xmlns:w="http://schemas.openxmlformats.org/wordprocessingml/2006/main" xmlns:w14="http://schemas.microsoft.com/office/word/2010/wordml" xmlns:w15="http://schemas.microsoft.com/office/word/2012/wordml" xmlns:w16cex="http://schemas.microsoft.com/office/word/2018/wordml/cex" xmlns:w16cid="http://schemas.microsoft.com/office/word/2016/wordml/cid" xmlns:w16="http://schemas.microsoft.com/office/word/2018/wordml" xmlns:w16se="http://schemas.microsoft.com/office/word/2015/wordml/symex" xmlns:wpg="http://schemas.microsoft.com/office/word/2010/wordprocessingGroup" xmlns:wpi="http://schemas.microsoft.com/office/word/2010/wordprocessingInk" xmlns:wne="http://schemas.microsoft.com/office/word/2006/wordml" xmlns:wps="http://schemas.microsoft.com/office/word/2010/wordprocessingShape" mc:Ignorable="w14 w15 w16se w16cid w16 w16cex wp14">
+<w:document xmlns:wpc="http://schemas.microsoft.com/office/word/2010/wordprocessingCanvas" xmlns:cx="http://schemas.microsoft.com/office/drawing/2014/chartex" xmlns:cx1="http://schemas.microsoft.com/office/drawing/2015/9/8/chartex" xmlns:cx2="http://schemas.microsoft.com/office/drawing/2015/10/21/chartex" xmlns:cx3="http://schemas.microsoft.com/office/drawing/2016/5/9/chartex" xmlns:cx4="http://schemas.microsoft.com/office/drawing/2016/5/10/chartex" xmlns:cx5="http://schemas.microsoft.com/office/drawing/2016/5/11/chartex" xmlns:cx6="http://schemas.microsoft.com/office/drawing/2016/5/12/chartex" xmlns:cx7="http://schemas.microsoft.com/office/drawing/2016/5/13/chartex" xmlns:cx8="http://schemas.microsoft.com/office/drawing/2016/5/14/chartex" xmlns:mc="http://schemas.openxmlformats.org/markup-compatibility/2006" xmlns:aink="http://schemas.microsoft.com/office/drawing/2016/ink" xmlns:am3d="http://schemas.microsoft.com/office/drawing/2017/model3d" xmlns:o="urn:schemas-microsoft-com:office:office" xmlns:r="http://schemas.openxmlformats.org/officeDocument/2006/relationships" xmlns:m="http://schemas.openxmlformats.org/officeDocument/2006/math" xmlns:v="urn:schemas-microsoft-com:vml" xmlns:wp14="http://schemas.microsoft.com/office/word/2010/wordprocessingDrawing" xmlns:wp="http://schemas.openxmlformats.org/drawingml/2006/wordprocessingDrawing" xmlns:w10="urn:schemas-microsoft-com:office:word" xmlns:w="http://schemas.openxmlformats.org/wordprocessingml/2006/main" xmlns:w14="http://schemas.microsoft.com/office/word/2010/wordml" xmlns:w15="http://schemas.microsoft.com/office/word/2012/wordml" xmlns:w16cid="http://schemas.microsoft.com/office/word/2016/wordml/cid" xmlns:w16se="http://schemas.microsoft.com/office/word/2015/wordml/symex" xmlns:wpg="http://schemas.microsoft.com/office/word/2010/wordprocessingGroup" xmlns:wpi="http://schemas.microsoft.com/office/word/2010/wordprocessingInk" xmlns:wne="http://schemas.microsoft.com/office/word/2006/wordml" xmlns:wps="http://schemas.microsoft.com/office/word/2010/wordprocessingShape" mc:Ignorable="w14 w15 w16se w16cid wp14">
   <w:body>
     <w:p>
       <w:pPr>
@@ -562,15 +562,7 @@
                                 <w:sz w:val="20"/>
                                 <w:szCs w:val="20"/>
                               </w:rPr>
-                              <w:t xml:space="preserve"> at market </w:t>
-                            </w:r>
-                            <w:proofErr w:type="gramStart"/>
-                            <w:r>
-                              <w:rPr>
-                                <w:sz w:val="20"/>
-                                <w:szCs w:val="20"/>
-                              </w:rPr>
-                              <w:t>price</w:t>
+                              <w:t xml:space="preserve"> at market price</w:t>
                             </w:r>
                             <w:r>
                               <w:rPr>
@@ -584,15 +576,7 @@
                                 <w:sz w:val="20"/>
                                 <w:szCs w:val="20"/>
                               </w:rPr>
-                              <w:t>,</w:t>
-                            </w:r>
-                            <w:proofErr w:type="gramEnd"/>
-                            <w:r>
-                              <w:rPr>
-                                <w:sz w:val="20"/>
-                                <w:szCs w:val="20"/>
-                              </w:rPr>
-                              <w:t xml:space="preserve"> fully stocked fridges and kitchen, three fridges</w:t>
+                              <w:t>, fully stocked fridges and kitchen, three fridges</w:t>
                             </w:r>
                             <w:r>
                               <w:rPr>
@@ -622,21 +606,12 @@
                               </w:rPr>
                               <w:t xml:space="preserve">, </w:t>
                             </w:r>
-                            <w:proofErr w:type="gramStart"/>
-                            <w:r>
-                              <w:rPr>
-                                <w:sz w:val="20"/>
-                                <w:szCs w:val="20"/>
-                              </w:rPr>
-                              <w:t>it’s</w:t>
-                            </w:r>
-                            <w:proofErr w:type="gramEnd"/>
-                            <w:r>
-                              <w:rPr>
-                                <w:sz w:val="20"/>
-                                <w:szCs w:val="20"/>
-                              </w:rPr>
-                              <w:t xml:space="preserve"> expected to clean the</w:t>
+                            <w:r>
+                              <w:rPr>
+                                <w:sz w:val="20"/>
+                                <w:szCs w:val="20"/>
+                              </w:rPr>
+                              <w:t>it’s expected to clean the</w:t>
                             </w:r>
                             <w:r>
                               <w:rPr>
@@ -839,15 +814,7 @@
                           <w:sz w:val="20"/>
                           <w:szCs w:val="20"/>
                         </w:rPr>
-                        <w:t xml:space="preserve"> at market </w:t>
-                      </w:r>
-                      <w:proofErr w:type="gramStart"/>
-                      <w:r>
-                        <w:rPr>
-                          <w:sz w:val="20"/>
-                          <w:szCs w:val="20"/>
-                        </w:rPr>
-                        <w:t>price</w:t>
+                        <w:t xml:space="preserve"> at market price</w:t>
                       </w:r>
                       <w:r>
                         <w:rPr>
@@ -861,15 +828,7 @@
                           <w:sz w:val="20"/>
                           <w:szCs w:val="20"/>
                         </w:rPr>
-                        <w:t>,</w:t>
-                      </w:r>
-                      <w:proofErr w:type="gramEnd"/>
-                      <w:r>
-                        <w:rPr>
-                          <w:sz w:val="20"/>
-                          <w:szCs w:val="20"/>
-                        </w:rPr>
-                        <w:t xml:space="preserve"> fully stocked fridges and kitchen, three fridges</w:t>
+                        <w:t>, fully stocked fridges and kitchen, three fridges</w:t>
                       </w:r>
                       <w:r>
                         <w:rPr>
@@ -899,21 +858,12 @@
                         </w:rPr>
                         <w:t xml:space="preserve">, </w:t>
                       </w:r>
-                      <w:proofErr w:type="gramStart"/>
-                      <w:r>
-                        <w:rPr>
-                          <w:sz w:val="20"/>
-                          <w:szCs w:val="20"/>
-                        </w:rPr>
-                        <w:t>it’s</w:t>
-                      </w:r>
-                      <w:proofErr w:type="gramEnd"/>
-                      <w:r>
-                        <w:rPr>
-                          <w:sz w:val="20"/>
-                          <w:szCs w:val="20"/>
-                        </w:rPr>
-                        <w:t xml:space="preserve"> expected to clean the</w:t>
+                      <w:r>
+                        <w:rPr>
+                          <w:sz w:val="20"/>
+                          <w:szCs w:val="20"/>
+                        </w:rPr>
+                        <w:t>it’s expected to clean the</w:t>
                       </w:r>
                       <w:r>
                         <w:rPr>
@@ -2850,7 +2800,7 @@
                                 <w:sz w:val="20"/>
                                 <w:szCs w:val="20"/>
                               </w:rPr>
-                              <w:t>/yoga,</w:t>
+                              <w:t>,</w:t>
                             </w:r>
                             <w:r>
                               <w:rPr>
@@ -2901,21 +2851,12 @@
                               </w:rPr>
                               <w:t xml:space="preserve">. </w:t>
                             </w:r>
-                            <w:proofErr w:type="gramStart"/>
-                            <w:r>
-                              <w:rPr>
-                                <w:sz w:val="20"/>
-                                <w:szCs w:val="20"/>
-                              </w:rPr>
-                              <w:t>It’s</w:t>
-                            </w:r>
-                            <w:proofErr w:type="gramEnd"/>
-                            <w:r>
-                              <w:rPr>
-                                <w:sz w:val="20"/>
-                                <w:szCs w:val="20"/>
-                              </w:rPr>
-                              <w:t xml:space="preserve"> s</w:t>
+                            <w:r>
+                              <w:rPr>
+                                <w:sz w:val="20"/>
+                                <w:szCs w:val="20"/>
+                              </w:rPr>
+                              <w:t>It’s s</w:t>
                             </w:r>
                             <w:r>
                               <w:rPr>
@@ -2980,6 +2921,8 @@
                               </w:rPr>
                               <w:t>activities</w:t>
                             </w:r>
+                            <w:bookmarkStart w:id="0" w:name="_GoBack"/>
+                            <w:bookmarkEnd w:id="0"/>
                           </w:p>
                         </w:txbxContent>
                       </wps:txbx>
@@ -3051,7 +2994,7 @@
                           <w:sz w:val="20"/>
                           <w:szCs w:val="20"/>
                         </w:rPr>
-                        <w:t>/yoga,</w:t>
+                        <w:t>,</w:t>
                       </w:r>
                       <w:r>
                         <w:rPr>
@@ -3102,21 +3045,12 @@
                         </w:rPr>
                         <w:t xml:space="preserve">. </w:t>
                       </w:r>
-                      <w:proofErr w:type="gramStart"/>
-                      <w:r>
-                        <w:rPr>
-                          <w:sz w:val="20"/>
-                          <w:szCs w:val="20"/>
-                        </w:rPr>
-                        <w:t>It’s</w:t>
-                      </w:r>
-                      <w:proofErr w:type="gramEnd"/>
-                      <w:r>
-                        <w:rPr>
-                          <w:sz w:val="20"/>
-                          <w:szCs w:val="20"/>
-                        </w:rPr>
-                        <w:t xml:space="preserve"> s</w:t>
+                      <w:r>
+                        <w:rPr>
+                          <w:sz w:val="20"/>
+                          <w:szCs w:val="20"/>
+                        </w:rPr>
+                        <w:t>It’s s</w:t>
                       </w:r>
                       <w:r>
                         <w:rPr>
@@ -3181,6 +3115,8 @@
                         </w:rPr>
                         <w:t>activities</w:t>
                       </w:r>
+                      <w:bookmarkStart w:id="1" w:name="_GoBack"/>
+                      <w:bookmarkEnd w:id="1"/>
                     </w:p>
                   </w:txbxContent>
                 </v:textbox>
@@ -4313,23 +4249,7 @@
                                 <w:sz w:val="18"/>
                                 <w:szCs w:val="18"/>
                               </w:rPr>
-                              <w:t xml:space="preserve">- Bars and restaurants </w:t>
-                            </w:r>
-                            <w:proofErr w:type="gramStart"/>
-                            <w:r>
-                              <w:rPr>
-                                <w:sz w:val="18"/>
-                                <w:szCs w:val="18"/>
-                              </w:rPr>
-                              <w:t>don’t</w:t>
-                            </w:r>
-                            <w:proofErr w:type="gramEnd"/>
-                            <w:r>
-                              <w:rPr>
-                                <w:sz w:val="18"/>
-                                <w:szCs w:val="18"/>
-                              </w:rPr>
-                              <w:t xml:space="preserve"> incentivize intimate connections.</w:t>
+                              <w:t>- Bars and restaurants don’t incentivize intimate connections.</w:t>
                             </w:r>
                           </w:p>
                           <w:p>
@@ -4403,23 +4323,7 @@
                                 <w:sz w:val="18"/>
                                 <w:szCs w:val="18"/>
                               </w:rPr>
-                              <w:t xml:space="preserve">s income inequality increases, and </w:t>
-                            </w:r>
-                            <w:proofErr w:type="gramStart"/>
-                            <w:r>
-                              <w:rPr>
-                                <w:sz w:val="18"/>
-                                <w:szCs w:val="18"/>
-                              </w:rPr>
-                              <w:t>future outlook</w:t>
-                            </w:r>
-                            <w:proofErr w:type="gramEnd"/>
-                            <w:r>
-                              <w:rPr>
-                                <w:sz w:val="18"/>
-                                <w:szCs w:val="18"/>
-                              </w:rPr>
-                              <w:t xml:space="preserve"> wanes, lower middle-class young people will be </w:t>
+                              <w:t xml:space="preserve">s income inequality increases, and future outlook wanes, lower middle-class young people will be </w:t>
                             </w:r>
                             <w:r>
                               <w:rPr>
@@ -4538,23 +4442,7 @@
                           <w:sz w:val="18"/>
                           <w:szCs w:val="18"/>
                         </w:rPr>
-                        <w:t xml:space="preserve">- Bars and restaurants </w:t>
-                      </w:r>
-                      <w:proofErr w:type="gramStart"/>
-                      <w:r>
-                        <w:rPr>
-                          <w:sz w:val="18"/>
-                          <w:szCs w:val="18"/>
-                        </w:rPr>
-                        <w:t>don’t</w:t>
-                      </w:r>
-                      <w:proofErr w:type="gramEnd"/>
-                      <w:r>
-                        <w:rPr>
-                          <w:sz w:val="18"/>
-                          <w:szCs w:val="18"/>
-                        </w:rPr>
-                        <w:t xml:space="preserve"> incentivize intimate connections.</w:t>
+                        <w:t>- Bars and restaurants don’t incentivize intimate connections.</w:t>
                       </w:r>
                     </w:p>
                     <w:p>
@@ -4628,23 +4516,7 @@
                           <w:sz w:val="18"/>
                           <w:szCs w:val="18"/>
                         </w:rPr>
-                        <w:t xml:space="preserve">s income inequality increases, and </w:t>
-                      </w:r>
-                      <w:proofErr w:type="gramStart"/>
-                      <w:r>
-                        <w:rPr>
-                          <w:sz w:val="18"/>
-                          <w:szCs w:val="18"/>
-                        </w:rPr>
-                        <w:t>future outlook</w:t>
-                      </w:r>
-                      <w:proofErr w:type="gramEnd"/>
-                      <w:r>
-                        <w:rPr>
-                          <w:sz w:val="18"/>
-                          <w:szCs w:val="18"/>
-                        </w:rPr>
-                        <w:t xml:space="preserve"> wanes, lower middle-class young people will be </w:t>
+                        <w:t xml:space="preserve">s income inequality increases, and future outlook wanes, lower middle-class young people will be </w:t>
                       </w:r>
                       <w:r>
                         <w:rPr>
@@ -4748,7 +4620,7 @@
 </file>
 
 <file path=word/numbering.xml><?xml version="1.0" encoding="utf-8"?>
-<w:numbering xmlns:wpc="http://schemas.microsoft.com/office/word/2010/wordprocessingCanvas" xmlns:cx="http://schemas.microsoft.com/office/drawing/2014/chartex" xmlns:cx1="http://schemas.microsoft.com/office/drawing/2015/9/8/chartex" xmlns:cx2="http://schemas.microsoft.com/office/drawing/2015/10/21/chartex" xmlns:cx3="http://schemas.microsoft.com/office/drawing/2016/5/9/chartex" xmlns:cx4="http://schemas.microsoft.com/office/drawing/2016/5/10/chartex" xmlns:cx5="http://schemas.microsoft.com/office/drawing/2016/5/11/chartex" xmlns:cx6="http://schemas.microsoft.com/office/drawing/2016/5/12/chartex" xmlns:cx7="http://schemas.microsoft.com/office/drawing/2016/5/13/chartex" xmlns:cx8="http://schemas.microsoft.com/office/drawing/2016/5/14/chartex" xmlns:mc="http://schemas.openxmlformats.org/markup-compatibility/2006" xmlns:aink="http://schemas.microsoft.com/office/drawing/2016/ink" xmlns:am3d="http://schemas.microsoft.com/office/drawing/2017/model3d" xmlns:o="urn:schemas-microsoft-com:office:office" xmlns:r="http://schemas.openxmlformats.org/officeDocument/2006/relationships" xmlns:m="http://schemas.openxmlformats.org/officeDocument/2006/math" xmlns:v="urn:schemas-microsoft-com:vml" xmlns:wp14="http://schemas.microsoft.com/office/word/2010/wordprocessingDrawing" xmlns:wp="http://schemas.openxmlformats.org/drawingml/2006/wordprocessingDrawing" xmlns:w10="urn:schemas-microsoft-com:office:word" xmlns:w="http://schemas.openxmlformats.org/wordprocessingml/2006/main" xmlns:w14="http://schemas.microsoft.com/office/word/2010/wordml" xmlns:w15="http://schemas.microsoft.com/office/word/2012/wordml" xmlns:w16cex="http://schemas.microsoft.com/office/word/2018/wordml/cex" xmlns:w16cid="http://schemas.microsoft.com/office/word/2016/wordml/cid" xmlns:w16="http://schemas.microsoft.com/office/word/2018/wordml" xmlns:w16se="http://schemas.microsoft.com/office/word/2015/wordml/symex" xmlns:wpg="http://schemas.microsoft.com/office/word/2010/wordprocessingGroup" xmlns:wpi="http://schemas.microsoft.com/office/word/2010/wordprocessingInk" xmlns:wne="http://schemas.microsoft.com/office/word/2006/wordml" xmlns:wps="http://schemas.microsoft.com/office/word/2010/wordprocessingShape" mc:Ignorable="w14 w15 w16se w16cid w16 w16cex wp14">
+<w:numbering xmlns:wpc="http://schemas.microsoft.com/office/word/2010/wordprocessingCanvas" xmlns:cx="http://schemas.microsoft.com/office/drawing/2014/chartex" xmlns:cx1="http://schemas.microsoft.com/office/drawing/2015/9/8/chartex" xmlns:cx2="http://schemas.microsoft.com/office/drawing/2015/10/21/chartex" xmlns:cx3="http://schemas.microsoft.com/office/drawing/2016/5/9/chartex" xmlns:cx4="http://schemas.microsoft.com/office/drawing/2016/5/10/chartex" xmlns:cx5="http://schemas.microsoft.com/office/drawing/2016/5/11/chartex" xmlns:cx6="http://schemas.microsoft.com/office/drawing/2016/5/12/chartex" xmlns:cx7="http://schemas.microsoft.com/office/drawing/2016/5/13/chartex" xmlns:cx8="http://schemas.microsoft.com/office/drawing/2016/5/14/chartex" xmlns:mc="http://schemas.openxmlformats.org/markup-compatibility/2006" xmlns:aink="http://schemas.microsoft.com/office/drawing/2016/ink" xmlns:am3d="http://schemas.microsoft.com/office/drawing/2017/model3d" xmlns:o="urn:schemas-microsoft-com:office:office" xmlns:r="http://schemas.openxmlformats.org/officeDocument/2006/relationships" xmlns:m="http://schemas.openxmlformats.org/officeDocument/2006/math" xmlns:v="urn:schemas-microsoft-com:vml" xmlns:wp14="http://schemas.microsoft.com/office/word/2010/wordprocessingDrawing" xmlns:wp="http://schemas.openxmlformats.org/drawingml/2006/wordprocessingDrawing" xmlns:w10="urn:schemas-microsoft-com:office:word" xmlns:w="http://schemas.openxmlformats.org/wordprocessingml/2006/main" xmlns:w14="http://schemas.microsoft.com/office/word/2010/wordml" xmlns:w15="http://schemas.microsoft.com/office/word/2012/wordml" xmlns:w16cid="http://schemas.microsoft.com/office/word/2016/wordml/cid" xmlns:w16se="http://schemas.microsoft.com/office/word/2015/wordml/symex" xmlns:wpg="http://schemas.microsoft.com/office/word/2010/wordprocessingGroup" xmlns:wpi="http://schemas.microsoft.com/office/word/2010/wordprocessingInk" xmlns:wne="http://schemas.microsoft.com/office/word/2006/wordml" xmlns:wps="http://schemas.microsoft.com/office/word/2010/wordprocessingShape" mc:Ignorable="w14 w15 w16se w16cid wp14">
   <w:abstractNum w:abstractNumId="0" w15:restartNumberingAfterBreak="0">
     <w:nsid w:val="157C58CB"/>
     <w:multiLevelType w:val="hybridMultilevel"/>
@@ -5397,7 +5269,7 @@
 </file>
 
 <file path=word/styles.xml><?xml version="1.0" encoding="utf-8"?>
-<w:styles xmlns:mc="http://schemas.openxmlformats.org/markup-compatibility/2006" xmlns:r="http://schemas.openxmlformats.org/officeDocument/2006/relationships" xmlns:w="http://schemas.openxmlformats.org/wordprocessingml/2006/main" xmlns:w14="http://schemas.microsoft.com/office/word/2010/wordml" xmlns:w15="http://schemas.microsoft.com/office/word/2012/wordml" xmlns:w16cex="http://schemas.microsoft.com/office/word/2018/wordml/cex" xmlns:w16cid="http://schemas.microsoft.com/office/word/2016/wordml/cid" xmlns:w16="http://schemas.microsoft.com/office/word/2018/wordml" xmlns:w16se="http://schemas.microsoft.com/office/word/2015/wordml/symex" mc:Ignorable="w14 w15 w16se w16cid w16 w16cex">
+<w:styles xmlns:mc="http://schemas.openxmlformats.org/markup-compatibility/2006" xmlns:r="http://schemas.openxmlformats.org/officeDocument/2006/relationships" xmlns:w="http://schemas.openxmlformats.org/wordprocessingml/2006/main" xmlns:w14="http://schemas.microsoft.com/office/word/2010/wordml" xmlns:w15="http://schemas.microsoft.com/office/word/2012/wordml" xmlns:w16cid="http://schemas.microsoft.com/office/word/2016/wordml/cid" xmlns:w16se="http://schemas.microsoft.com/office/word/2015/wordml/symex" mc:Ignorable="w14 w15 w16se w16cid">
   <w:docDefaults>
     <w:rPrDefault>
       <w:rPr>
@@ -5413,7 +5285,7 @@
       </w:pPr>
     </w:pPrDefault>
   </w:docDefaults>
-  <w:latentStyles w:defLockedState="0" w:defUIPriority="99" w:defSemiHidden="0" w:defUnhideWhenUsed="0" w:defQFormat="0" w:count="376">
+  <w:latentStyles w:defLockedState="0" w:defUIPriority="99" w:defSemiHidden="0" w:defUnhideWhenUsed="0" w:defQFormat="0" w:count="377">
     <w:lsdException w:name="Normal" w:uiPriority="0" w:qFormat="1"/>
     <w:lsdException w:name="heading 1" w:uiPriority="9" w:qFormat="1"/>
     <w:lsdException w:name="heading 2" w:semiHidden="1" w:uiPriority="9" w:unhideWhenUsed="1" w:qFormat="1"/>
@@ -5519,7 +5391,6 @@
     <w:lsdException w:name="HTML Sample" w:semiHidden="1" w:unhideWhenUsed="1"/>
     <w:lsdException w:name="HTML Typewriter" w:semiHidden="1" w:unhideWhenUsed="1"/>
     <w:lsdException w:name="HTML Variable" w:semiHidden="1" w:unhideWhenUsed="1"/>
-    <w:lsdException w:name="Normal Table" w:semiHidden="1" w:unhideWhenUsed="1"/>
     <w:lsdException w:name="annotation subject" w:semiHidden="1" w:unhideWhenUsed="1"/>
     <w:lsdException w:name="No List" w:semiHidden="1" w:unhideWhenUsed="1"/>
     <w:lsdException w:name="Outline List 1" w:semiHidden="1" w:unhideWhenUsed="1"/>
@@ -5566,10 +5437,8 @@
     <w:lsdException w:name="Table Subtle 2" w:semiHidden="1" w:unhideWhenUsed="1"/>
     <w:lsdException w:name="Table Web 1" w:semiHidden="1" w:unhideWhenUsed="1"/>
     <w:lsdException w:name="Table Web 2" w:semiHidden="1" w:unhideWhenUsed="1"/>
-    <w:lsdException w:name="Table Web 3" w:semiHidden="1" w:unhideWhenUsed="1"/>
     <w:lsdException w:name="Balloon Text" w:semiHidden="1" w:unhideWhenUsed="1"/>
     <w:lsdException w:name="Table Grid" w:uiPriority="39"/>
-    <w:lsdException w:name="Table Theme" w:semiHidden="1" w:unhideWhenUsed="1"/>
     <w:lsdException w:name="Placeholder Text" w:semiHidden="1"/>
     <w:lsdException w:name="No Spacing" w:uiPriority="1" w:qFormat="1"/>
     <w:lsdException w:name="Light Shading" w:uiPriority="60"/>
@@ -5790,6 +5659,7 @@
     <w:lsdException w:name="Hashtag" w:semiHidden="1" w:unhideWhenUsed="1"/>
     <w:lsdException w:name="Unresolved Mention" w:semiHidden="1" w:unhideWhenUsed="1"/>
     <w:lsdException w:name="Smart Link" w:semiHidden="1" w:unhideWhenUsed="1"/>
+    <w:lsdException w:name="Smart Link Error" w:semiHidden="1" w:unhideWhenUsed="1"/>
   </w:latentStyles>
   <w:style w:type="paragraph" w:default="1" w:styleId="Normal">
     <w:name w:val="Normal"/>

</xml_diff>